<commit_message>
Andrea don't look at this until tomorrow :)
</commit_message>
<xml_diff>
--- a/HW_7.docx
+++ b/HW_7.docx
@@ -1,13 +1,19 @@
 
 <file path=word/document.xml><?xml version="1.0" encoding="utf-8"?>
-<w:document xmlns:ve="http://schemas.openxmlformats.org/markup-compatibility/2006" xmlns:o="urn:schemas-microsoft-com:office:office" xmlns:r="http://schemas.openxmlformats.org/officeDocument/2006/relationships" xmlns:m="http://schemas.openxmlformats.org/officeDocument/2006/math" xmlns:v="urn:schemas-microsoft-com:vml" xmlns:wp="http://schemas.openxmlformats.org/drawingml/2006/wordprocessingDrawing" xmlns:w10="urn:schemas-microsoft-com:office:word" xmlns:w="http://schemas.openxmlformats.org/wordprocessingml/2006/main" xmlns:wne="http://schemas.microsoft.com/office/word/2006/wordml">
+<w:document xmlns:w="http://schemas.openxmlformats.org/wordprocessingml/2006/main" xmlns:m="http://schemas.openxmlformats.org/officeDocument/2006/math" xmlns:r="http://schemas.openxmlformats.org/officeDocument/2006/relationships" xmlns:o="urn:schemas-microsoft-com:office:office" xmlns:v="urn:schemas-microsoft-com:vml" xmlns:w10="urn:schemas-microsoft-com:office:word" xmlns:a="http://schemas.openxmlformats.org/drawingml/2006/main" xmlns:pic="http://schemas.openxmlformats.org/drawingml/2006/picture" xmlns:wp="http://schemas.openxmlformats.org/drawingml/2006/wordprocessingDrawing">
   <w:body>
     <w:p>
       <w:pPr>
         <w:pStyle w:val="Title"/>
       </w:pPr>
       <w:r>
-        <w:t>HW 7</w:t>
+        <w:t xml:space="preserve">HW</w:t>
+      </w:r>
+      <w:r>
+        <w:t xml:space="preserve"> </w:t>
+      </w:r>
+      <w:r>
+        <w:t xml:space="preserve">7</w:t>
       </w:r>
     </w:p>
     <w:p>
@@ -15,7 +21,13 @@
         <w:pStyle w:val="Author"/>
       </w:pPr>
       <w:r>
-        <w:t>Mark Greenwood</w:t>
+        <w:t xml:space="preserve">Mark</w:t>
+      </w:r>
+      <w:r>
+        <w:t xml:space="preserve"> </w:t>
+      </w:r>
+      <w:r>
+        <w:t xml:space="preserve">Greenwood</w:t>
       </w:r>
     </w:p>
     <w:p>
@@ -23,7 +35,25 @@
         <w:pStyle w:val="Date"/>
       </w:pPr>
       <w:r>
-        <w:t>Due October 27, 2016</w:t>
+        <w:t xml:space="preserve">Due</w:t>
+      </w:r>
+      <w:r>
+        <w:t xml:space="preserve"> </w:t>
+      </w:r>
+      <w:r>
+        <w:t xml:space="preserve">October</w:t>
+      </w:r>
+      <w:r>
+        <w:t xml:space="preserve"> </w:t>
+      </w:r>
+      <w:r>
+        <w:t xml:space="preserve">27,</w:t>
+      </w:r>
+      <w:r>
+        <w:t xml:space="preserve"> </w:t>
+      </w:r>
+      <w:r>
+        <w:t xml:space="preserve">2016</w:t>
       </w:r>
     </w:p>
     <w:p>
@@ -31,37 +61,34 @@
         <w:pStyle w:val="FirstParagraph"/>
       </w:pPr>
       <w:r>
-        <w:t>Revisit your CO2 concentration time series from HW 4. If you want to switch groups from that assignment you can or you can work in the same ones. If you switch groups, pick a time series to analyze from those you worked with. Groups of up to 3. And just on</w:t>
-      </w:r>
-      <w:r>
-        <w:t>e time series per group.</w:t>
+        <w:t xml:space="preserve">Revisit your CO2 concentration time series from HW 4. If you want to switch groups from that assignment you can or you can work in the same ones. If you switch groups, pick a time series to analyze from those you worked with. Groups of up to 3. And just one time series per group.</w:t>
       </w:r>
     </w:p>
     <w:p>
       <w:pPr>
         <w:pStyle w:val="Compact"/>
         <w:numPr>
+          <w:numId w:val="1001"/>
           <w:ilvl w:val="0"/>
-          <w:numId w:val="3"/>
         </w:numPr>
       </w:pPr>
       <w:r>
-        <w:t xml:space="preserve">We are going to be exploring a more complete model that includes a long-term trend and a seasonal component. We need to pick the type of trend and the form of the seasonal component. For the long term trend, consider the following </w:t>
-      </w:r>
-      <w:r>
-        <w:t xml:space="preserve">options: no trend, linear trend, or quadratic trend. For the seasonal component, consider no seasonal component, seasonal means, single harmonic pair (m=1), and 5th order harmonic (m=5). Consider all combinations of these components, fit using </w:t>
+        <w:t xml:space="preserve">We are going to be exploring a more complete model that includes a long-term trend and a seasonal component. We need to pick the type of trend and the form of the seasonal component. For the long term trend, consider the following options: no trend, linear trend, or quadratic trend. For the seasonal component, consider no seasonal component, seasonal means, single harmonic pair (m=1), and 5th order harmonic (m=5). Consider all combinations of these components, fit using</w:t>
+      </w:r>
+      <w:r>
+        <w:t xml:space="preserve"> </w:t>
       </w:r>
       <w:r>
         <w:rPr>
           <w:rStyle w:val="VerbatimChar"/>
         </w:rPr>
-        <w:t>lm</w:t>
-      </w:r>
-      <w:r>
-        <w:t>. Create a</w:t>
-      </w:r>
-      <w:r>
-        <w:t xml:space="preserve"> table that contains the model description, model used DF (so the count of free parameters), AICs, and </w:t>
+        <w:t xml:space="preserve">lm</w:t>
+      </w:r>
+      <w:r>
+        <w:t xml:space="preserve">. Create a table that contains the model description, model used DF (so the count of free parameters), AICs, and</w:t>
+      </w:r>
+      <w:r>
+        <w:t xml:space="preserve"> </w:t>
       </w:r>
       <m:oMath>
         <m:r>
@@ -69,264 +96,295 @@
         </m:r>
       </m:oMath>
       <w:r>
-        <w:t>AICs, sorting the table by AIcs. Use this information to discuss the top model selected (what was in it), the strength of support for that model versus</w:t>
-      </w:r>
-      <w:r>
-        <w:t xml:space="preserve"> the others, and the strength of evidence for a long-term trend and seasonal component (of the type selected) versus not including them in the model.</w:t>
+        <w:t xml:space="preserve">AICs, sorting the table by AIcs. Use this information to discuss the top model selected (what was in it), the strength of support for that model versus the others, and the strength of evidence for a long-term trend and seasonal component (of the type selected) versus not including them in the model.</w:t>
       </w:r>
     </w:p>
     <w:p>
       <w:pPr>
         <w:pStyle w:val="Compact"/>
         <w:numPr>
+          <w:numId w:val="1002"/>
           <w:ilvl w:val="0"/>
-          <w:numId w:val="4"/>
         </w:numPr>
       </w:pPr>
       <w:r>
-        <w:t>You should be creating a table that contains twelve models.</w:t>
+        <w:t xml:space="preserve">You should be creating a table that contains twelve models.</w:t>
       </w:r>
     </w:p>
     <w:p>
       <w:pPr>
         <w:numPr>
+          <w:numId w:val="1003"/>
           <w:ilvl w:val="0"/>
-          <w:numId w:val="5"/>
         </w:numPr>
       </w:pPr>
       <w:r>
-        <w:t xml:space="preserve">Now fit a </w:t>
+        <w:t xml:space="preserve">Now fit a</w:t>
+      </w:r>
+      <w:r>
+        <w:t xml:space="preserve"> </w:t>
       </w:r>
       <w:r>
         <w:rPr>
           <w:rStyle w:val="VerbatimChar"/>
         </w:rPr>
-        <w:t>gam</w:t>
-      </w:r>
-      <w:r>
-        <w:t xml:space="preserve"> from the </w:t>
+        <w:t xml:space="preserve">gam</w:t>
+      </w:r>
+      <w:r>
+        <w:t xml:space="preserve"> </w:t>
+      </w:r>
+      <w:r>
+        <w:t xml:space="preserve">from the</w:t>
+      </w:r>
+      <w:r>
+        <w:t xml:space="preserve"> </w:t>
       </w:r>
       <w:r>
         <w:rPr>
           <w:rStyle w:val="VerbatimChar"/>
         </w:rPr>
-        <w:t>mgcv</w:t>
-      </w:r>
-      <w:r>
-        <w:t xml:space="preserve"> package that inclu</w:t>
-      </w:r>
-      <w:r>
-        <w:t xml:space="preserve">des a long-term trend based on a thin-plate spline with shrinkage that uses </w:t>
+        <w:t xml:space="preserve">mgcv</w:t>
+      </w:r>
+      <w:r>
+        <w:t xml:space="preserve"> </w:t>
+      </w:r>
+      <w:r>
+        <w:t xml:space="preserve">package that includes a long-term trend based on a thin-plate spline with shrinkage that uses</w:t>
+      </w:r>
+      <w:r>
+        <w:t xml:space="preserve"> </w:t>
       </w:r>
       <w:r>
         <w:rPr>
           <w:rStyle w:val="VerbatimChar"/>
         </w:rPr>
-        <w:t>k=#years,bs="ts"</w:t>
-      </w:r>
-      <w:r>
-        <w:t xml:space="preserve"> from the fractional year variable and a cyclic spline seasonal component. To build the cyclic spline component, use the numerically coded month variable that goes </w:t>
-      </w:r>
-      <w:r>
-        <w:t xml:space="preserve">from 1 to 12 and </w:t>
+        <w:t xml:space="preserve">k=#years,bs="ts"</w:t>
+      </w:r>
+      <w:r>
+        <w:t xml:space="preserve"> </w:t>
+      </w:r>
+      <w:r>
+        <w:t xml:space="preserve">from the fractional year variable and a cyclic spline seasonal component. To build the cyclic spline component, use the numerically coded month variable that goes from 1 to 12 and</w:t>
+      </w:r>
+      <w:r>
+        <w:t xml:space="preserve"> </w:t>
       </w:r>
       <w:r>
         <w:rPr>
           <w:rStyle w:val="VerbatimChar"/>
         </w:rPr>
-        <w:t>k=12,bs="cc"</w:t>
-      </w:r>
-      <w:r>
-        <w:t xml:space="preserve">. Fit the model, plot the long-term trend and the seasonal component (use </w:t>
+        <w:t xml:space="preserve">k=12,bs="cc"</w:t>
+      </w:r>
+      <w:r>
+        <w:t xml:space="preserve">. Fit the model, plot the long-term trend and the seasonal component (use</w:t>
+      </w:r>
+      <w:r>
+        <w:t xml:space="preserve"> </w:t>
       </w:r>
       <w:r>
         <w:rPr>
           <w:rStyle w:val="VerbatimChar"/>
         </w:rPr>
-        <w:t>plot(gam_model)</w:t>
-      </w:r>
-      <w:r>
-        <w:t>), and discuss the estimated components, using both the plots and the EDF of each term.</w:t>
+        <w:t xml:space="preserve">plot(gam_model)</w:t>
+      </w:r>
+      <w:r>
+        <w:t xml:space="preserve">), and discuss the estimated components, using both the plots and the EDF of each term.</w:t>
       </w:r>
     </w:p>
     <w:p>
       <w:pPr>
         <w:numPr>
+          <w:numId w:val="1003"/>
           <w:ilvl w:val="0"/>
-          <w:numId w:val="5"/>
         </w:numPr>
       </w:pPr>
       <w:r>
-        <w:t xml:space="preserve">Calculate the AIC of the GAM using the </w:t>
+        <w:t xml:space="preserve">Calculate the AIC of the GAM using the</w:t>
+      </w:r>
+      <w:r>
+        <w:t xml:space="preserve"> </w:t>
       </w:r>
       <w:r>
         <w:rPr>
           <w:rStyle w:val="VerbatimChar"/>
         </w:rPr>
-        <w:t>AIC</w:t>
-      </w:r>
-      <w:r>
-        <w:t xml:space="preserve"> functio</w:t>
-      </w:r>
-      <w:r>
-        <w:t>n and discuss how that result compares to your AICs in #1. How is it similar or different in terms of information (degrees of freedom) used?</w:t>
+        <w:t xml:space="preserve">AIC</w:t>
+      </w:r>
+      <w:r>
+        <w:t xml:space="preserve"> </w:t>
+      </w:r>
+      <w:r>
+        <w:t xml:space="preserve">function and discuss how that result compares to your AICs in #1. How is it similar or different in terms of information (degrees of freedom) used?</w:t>
       </w:r>
     </w:p>
     <w:p>
       <w:pPr>
         <w:numPr>
+          <w:numId w:val="1003"/>
           <w:ilvl w:val="0"/>
-          <w:numId w:val="5"/>
         </w:numPr>
       </w:pPr>
       <w:r>
-        <w:t>Compare the fitted values of your GAM to those from your top model, plotting the two models's results and the respo</w:t>
-      </w:r>
-      <w:r>
-        <w:t>nses vs time on the same plot.</w:t>
+        <w:t xml:space="preserve">Compare the fitted values of your GAM to those from your top model, plotting the two models's results and the responses vs time on the same plot.</w:t>
       </w:r>
     </w:p>
     <w:p>
       <w:pPr>
         <w:pStyle w:val="Heading2"/>
       </w:pPr>
-      <w:bookmarkStart w:id="0" w:name="a-simulation-study-with-autocorrelation-"/>
-      <w:bookmarkEnd w:id="0"/>
-      <w:r>
-        <w:t>A simulation study with autocorrelation present</w:t>
+      <w:bookmarkStart w:id="21" w:name="a-simulation-study-with-autocorrelation-present"/>
+      <w:bookmarkEnd w:id="21"/>
+      <w:r>
+        <w:t xml:space="preserve">A simulation study with autocorrelation present</w:t>
       </w:r>
     </w:p>
     <w:p>
       <w:pPr>
         <w:pStyle w:val="Compact"/>
         <w:numPr>
+          <w:numId w:val="1004"/>
           <w:ilvl w:val="0"/>
-          <w:numId w:val="6"/>
         </w:numPr>
       </w:pPr>
       <w:r>
-        <w:t xml:space="preserve">Revisit your simulation with an AR(1) from HW 6 # 10. Consider fitting a model with autocorrelation in it using </w:t>
+        <w:t xml:space="preserve">Revisit your simulation with an AR(1) from HW 6 # 8. Consider fitting a model with autocorrelation in it using</w:t>
+      </w:r>
+      <w:r>
+        <w:t xml:space="preserve"> </w:t>
       </w:r>
       <w:r>
         <w:rPr>
           <w:rStyle w:val="VerbatimChar"/>
         </w:rPr>
-        <w:t>gls</w:t>
-      </w:r>
-      <w:r>
-        <w:t xml:space="preserve"> from the </w:t>
+        <w:t xml:space="preserve">gls</w:t>
+      </w:r>
+      <w:r>
+        <w:t xml:space="preserve"> </w:t>
+      </w:r>
+      <w:r>
+        <w:t xml:space="preserve">from the</w:t>
+      </w:r>
+      <w:r>
+        <w:t xml:space="preserve"> </w:t>
       </w:r>
       <w:r>
         <w:rPr>
           <w:rStyle w:val="VerbatimChar"/>
         </w:rPr>
-        <w:t>nlme</w:t>
-      </w:r>
-      <w:r>
-        <w:t xml:space="preserve"> package that accounts for an MA(1) error and an</w:t>
-      </w:r>
-      <w:r>
-        <w:t>other that accounts for an AR(1) error. Run your simulation code, extracting the p-values from the two model summaries and estimate the type I error rate in each situation and compare it to what you get from the regular linear model.</w:t>
+        <w:t xml:space="preserve">nlme</w:t>
+      </w:r>
+      <w:r>
+        <w:t xml:space="preserve"> </w:t>
+      </w:r>
+      <w:r>
+        <w:t xml:space="preserve">package that accounts for an MA(1) error and another that accounts for an AR(1) error. Run your simulation code, extracting the p-values from the two model summaries and estimate the type I error rate in each situation and compare it to what you get from the regular linear model.</w:t>
       </w:r>
     </w:p>
     <w:p>
       <w:pPr>
         <w:pStyle w:val="Compact"/>
         <w:numPr>
+          <w:numId w:val="1005"/>
           <w:ilvl w:val="0"/>
-          <w:numId w:val="7"/>
         </w:numPr>
       </w:pPr>
       <w:r>
-        <w:lastRenderedPageBreak/>
-        <w:t xml:space="preserve">In a </w:t>
+        <w:t xml:space="preserve">In a</w:t>
+      </w:r>
+      <w:r>
+        <w:t xml:space="preserve"> </w:t>
       </w:r>
       <w:r>
         <w:rPr>
           <w:rStyle w:val="VerbatimChar"/>
         </w:rPr>
-        <w:t>gls</w:t>
-      </w:r>
-      <w:r>
-        <w:t xml:space="preserve"> model summary</w:t>
-      </w:r>
-      <w:r>
-        <w:t xml:space="preserve">, the estimates, SEs, test statistics, and p-values are contained in the </w:t>
+        <w:t xml:space="preserve">gls</w:t>
+      </w:r>
+      <w:r>
+        <w:t xml:space="preserve"> </w:t>
+      </w:r>
+      <w:r>
+        <w:t xml:space="preserve">model summary, the estimates, SEs, test statistics, and p-values are contained in the</w:t>
+      </w:r>
+      <w:r>
+        <w:t xml:space="preserve"> </w:t>
       </w:r>
       <w:r>
         <w:rPr>
           <w:rStyle w:val="VerbatimChar"/>
         </w:rPr>
-        <w:t>tTable</w:t>
-      </w:r>
-      <w:r>
-        <w:t xml:space="preserve"> part of the summary. It has a similar layout to </w:t>
+        <w:t xml:space="preserve">tTable</w:t>
+      </w:r>
+      <w:r>
+        <w:t xml:space="preserve"> </w:t>
+      </w:r>
+      <w:r>
+        <w:t xml:space="preserve">part of the summary. It has a similar layout to</w:t>
+      </w:r>
+      <w:r>
+        <w:t xml:space="preserve"> </w:t>
       </w:r>
       <w:r>
         <w:rPr>
           <w:rStyle w:val="VerbatimChar"/>
         </w:rPr>
-        <w:t>coef</w:t>
-      </w:r>
-      <w:r>
-        <w:t xml:space="preserve"> that we pulled the [2,4] element from to get the p-value from </w:t>
+        <w:t xml:space="preserve">coef</w:t>
+      </w:r>
+      <w:r>
+        <w:t xml:space="preserve"> </w:t>
+      </w:r>
+      <w:r>
+        <w:t xml:space="preserve">that we pulled the [2,4] element from to get the p-value from</w:t>
+      </w:r>
+      <w:r>
+        <w:t xml:space="preserve"> </w:t>
       </w:r>
       <w:r>
         <w:rPr>
           <w:rStyle w:val="VerbatimChar"/>
         </w:rPr>
-        <w:t>lm</w:t>
-      </w:r>
-      <w:r>
-        <w:t>.</w:t>
+        <w:t xml:space="preserve">lm</w:t>
+      </w:r>
+      <w:r>
+        <w:t xml:space="preserve">.</w:t>
       </w:r>
     </w:p>
     <w:p>
       <w:pPr>
         <w:pStyle w:val="Heading2"/>
       </w:pPr>
-      <w:bookmarkStart w:id="1" w:name="some-derivation-practice-these-can-be-ha"/>
-      <w:bookmarkEnd w:id="1"/>
-      <w:r>
-        <w:t>Some derivation practice (these can be handwritten). If y</w:t>
-      </w:r>
-      <w:r>
-        <w:t>ou have not completed STAT 421 or equivalent, please try the problem and then take advantage of advanced help by stopping by to chat about your answer.</w:t>
+      <w:bookmarkStart w:id="22" w:name="some-derivation-practice-these-can-be-handwritten.-if-you-have-not-completed-stat-421-or-equivalent-please-try-the-problem-and-then-take-advantage-of-advanced-help-by-stopping-by-to-chat-about-your-answer."/>
+      <w:bookmarkEnd w:id="22"/>
+      <w:r>
+        <w:t xml:space="preserve">Some derivation practice (these can be handwritten). If you have not completed STAT 421 or equivalent, please try the problem and then take advantage of advanced help by stopping by to chat about your answer.</w:t>
       </w:r>
     </w:p>
     <w:p>
       <w:pPr>
         <w:numPr>
+          <w:numId w:val="1006"/>
           <w:ilvl w:val="0"/>
-          <w:numId w:val="8"/>
         </w:numPr>
       </w:pPr>
       <w:r>
-        <w:t>Answer Cryer and Chan question 2.4 (page 20)</w:t>
+        <w:t xml:space="preserve">Answer Cryer and Chan question 2.4 (page 20)</w:t>
       </w:r>
     </w:p>
     <w:p>
       <w:pPr>
         <w:numPr>
+          <w:numId w:val="1006"/>
           <w:ilvl w:val="0"/>
-          <w:numId w:val="8"/>
         </w:numPr>
       </w:pPr>
       <w:r>
-        <w:t>Suppose that we are interested in the properties of a local</w:t>
-      </w:r>
-      <w:r>
-        <w:t xml:space="preserve"> average (linear filter) of two observations from an original time series, </w:t>
+        <w:t xml:space="preserve">Suppose that we are interested in the properties of a local average (linear filter) of two observations from an original time series,</w:t>
+      </w:r>
+      <w:r>
+        <w:t xml:space="preserve"> </w:t>
       </w:r>
       <m:oMath>
         <m:sSub>
-          <m:sSubPr>
-            <m:ctrlPr>
-              <w:rPr>
-                <w:rFonts w:ascii="Cambria Math" w:hAnsi="Cambria Math"/>
-              </w:rPr>
-            </m:ctrlPr>
-          </m:sSubPr>
           <m:e>
             <m:r>
               <m:t>x</m:t>
@@ -340,17 +398,13 @@
         </m:sSub>
       </m:oMath>
       <w:r>
-        <w:t xml:space="preserve">. The new series is </w:t>
+        <w:t xml:space="preserve">. The new series is</w:t>
+      </w:r>
+      <w:r>
+        <w:t xml:space="preserve"> </w:t>
       </w:r>
       <m:oMath>
         <m:sSub>
-          <m:sSubPr>
-            <m:ctrlPr>
-              <w:rPr>
-                <w:rFonts w:ascii="Cambria Math" w:hAnsi="Cambria Math"/>
-              </w:rPr>
-            </m:ctrlPr>
-          </m:sSubPr>
           <m:e>
             <m:r>
               <m:t>y</m:t>
@@ -363,16 +417,24 @@
           </m:sub>
         </m:sSub>
         <m:r>
-          <m:t>=(0.5)*(</m:t>
+          <m:t>=</m:t>
+        </m:r>
+        <m:r>
+          <m:t>(</m:t>
+        </m:r>
+        <m:r>
+          <m:t>0.5</m:t>
+        </m:r>
+        <m:r>
+          <m:t>)</m:t>
+        </m:r>
+        <m:r>
+          <m:t>*</m:t>
+        </m:r>
+        <m:r>
+          <m:t>(</m:t>
         </m:r>
         <m:sSub>
-          <m:sSubPr>
-            <m:ctrlPr>
-              <w:rPr>
-                <w:rFonts w:ascii="Cambria Math" w:hAnsi="Cambria Math"/>
-              </w:rPr>
-            </m:ctrlPr>
-          </m:sSubPr>
           <m:e>
             <m:r>
               <m:t>x</m:t>
@@ -380,7 +442,13 @@
           </m:e>
           <m:sub>
             <m:r>
-              <m:t>t-1</m:t>
+              <m:t>t</m:t>
+            </m:r>
+            <m:r>
+              <m:t>−</m:t>
+            </m:r>
+            <m:r>
+              <m:t>1</m:t>
             </m:r>
           </m:sub>
         </m:sSub>
@@ -388,13 +456,6 @@
           <m:t>+</m:t>
         </m:r>
         <m:sSub>
-          <m:sSubPr>
-            <m:ctrlPr>
-              <w:rPr>
-                <w:rFonts w:ascii="Cambria Math" w:hAnsi="Cambria Math"/>
-              </w:rPr>
-            </m:ctrlPr>
-          </m:sSubPr>
           <m:e>
             <m:r>
               <m:t>x</m:t>
@@ -411,17 +472,13 @@
         </m:r>
       </m:oMath>
       <w:r>
-        <w:t xml:space="preserve">. The mean of </w:t>
+        <w:t xml:space="preserve">. The mean of</w:t>
+      </w:r>
+      <w:r>
+        <w:t xml:space="preserve"> </w:t>
       </w:r>
       <m:oMath>
         <m:sSub>
-          <m:sSubPr>
-            <m:ctrlPr>
-              <w:rPr>
-                <w:rFonts w:ascii="Cambria Math" w:hAnsi="Cambria Math"/>
-              </w:rPr>
-            </m:ctrlPr>
-          </m:sSubPr>
           <m:e>
             <m:r>
               <m:t>x</m:t>
@@ -435,17 +492,16 @@
         </m:sSub>
       </m:oMath>
       <w:r>
-        <w:t xml:space="preserve"> is 3, the variance of </w:t>
+        <w:t xml:space="preserve"> </w:t>
+      </w:r>
+      <w:r>
+        <w:t xml:space="preserve">is 3, the variance of</w:t>
+      </w:r>
+      <w:r>
+        <w:t xml:space="preserve"> </w:t>
       </w:r>
       <m:oMath>
         <m:sSub>
-          <m:sSubPr>
-            <m:ctrlPr>
-              <w:rPr>
-                <w:rFonts w:ascii="Cambria Math" w:hAnsi="Cambria Math"/>
-              </w:rPr>
-            </m:ctrlPr>
-          </m:sSubPr>
           <m:e>
             <m:r>
               <m:t>x</m:t>
@@ -459,17 +515,16 @@
         </m:sSub>
       </m:oMath>
       <w:r>
-        <w:t xml:space="preserve"> is 4, and the correlation between any neighboring </w:t>
+        <w:t xml:space="preserve"> </w:t>
+      </w:r>
+      <w:r>
+        <w:t xml:space="preserve">is 4, and the correlation between any neighboring</w:t>
+      </w:r>
+      <w:r>
+        <w:t xml:space="preserve"> </w:t>
       </w:r>
       <m:oMath>
         <m:sSub>
-          <m:sSubPr>
-            <m:ctrlPr>
-              <w:rPr>
-                <w:rFonts w:ascii="Cambria Math" w:hAnsi="Cambria Math"/>
-              </w:rPr>
-            </m:ctrlPr>
-          </m:sSubPr>
           <m:e>
             <m:r>
               <m:t>x</m:t>
@@ -483,23 +538,25 @@
         </m:sSub>
       </m:oMath>
       <w:r>
-        <w:t xml:space="preserve">'s is 0.5 (so </w:t>
+        <w:t xml:space="preserve">'s is 0.5 (so</w:t>
+      </w:r>
+      <w:r>
+        <w:t xml:space="preserve"> </w:t>
       </w:r>
       <m:oMath>
         <m:r>
-          <m:t>cor</m:t>
+          <m:t>c</m:t>
+        </m:r>
+        <m:r>
+          <m:t>o</m:t>
+        </m:r>
+        <m:r>
+          <m:t>r</m:t>
         </m:r>
         <m:r>
           <m:t>(</m:t>
         </m:r>
         <m:sSub>
-          <m:sSubPr>
-            <m:ctrlPr>
-              <w:rPr>
-                <w:rFonts w:ascii="Cambria Math" w:hAnsi="Cambria Math"/>
-              </w:rPr>
-            </m:ctrlPr>
-          </m:sSubPr>
           <m:e>
             <m:r>
               <m:t>x</m:t>
@@ -515,13 +572,6 @@
           <m:t>,</m:t>
         </m:r>
         <m:sSub>
-          <m:sSubPr>
-            <m:ctrlPr>
-              <w:rPr>
-                <w:rFonts w:ascii="Cambria Math" w:hAnsi="Cambria Math"/>
-              </w:rPr>
-            </m:ctrlPr>
-          </m:sSubPr>
           <m:e>
             <m:r>
               <m:t>x</m:t>
@@ -529,7 +579,13 @@
           </m:e>
           <m:sub>
             <m:r>
-              <m:t>t-1</m:t>
+              <m:t>t</m:t>
+            </m:r>
+            <m:r>
+              <m:t>−</m:t>
+            </m:r>
+            <m:r>
+              <m:t>1</m:t>
             </m:r>
           </m:sub>
         </m:sSub>
@@ -537,21 +593,20 @@
           <m:t>)</m:t>
         </m:r>
         <m:r>
-          <m:t>=0.5</m:t>
+          <m:t>=</m:t>
+        </m:r>
+        <m:r>
+          <m:t>0.5</m:t>
         </m:r>
       </m:oMath>
       <w:r>
-        <w:t xml:space="preserve">). </w:t>
+        <w:t xml:space="preserve">).</w:t>
+      </w:r>
+      <w:r>
+        <w:t xml:space="preserve"> </w:t>
       </w:r>
       <m:oMath>
         <m:sSub>
-          <m:sSubPr>
-            <m:ctrlPr>
-              <w:rPr>
-                <w:rFonts w:ascii="Cambria Math" w:hAnsi="Cambria Math"/>
-              </w:rPr>
-            </m:ctrlPr>
-          </m:sSubPr>
           <m:e>
             <m:r>
               <m:t>x</m:t>
@@ -565,7 +620,10 @@
         </m:sSub>
       </m:oMath>
       <w:r>
-        <w:t xml:space="preserve">'s more than two time points apart are uncorrelated (correlation is 0). Use the rules for means and variances of linear combinations to find </w:t>
+        <w:t xml:space="preserve">'s more than two time points apart are uncorrelated (correlation is 0). Use the rules for means and variances of linear combinations to find</w:t>
+      </w:r>
+      <w:r>
+        <w:t xml:space="preserve"> </w:t>
       </w:r>
       <m:oMath>
         <m:r>
@@ -575,13 +633,6 @@
           <m:t>(</m:t>
         </m:r>
         <m:sSub>
-          <m:sSubPr>
-            <m:ctrlPr>
-              <w:rPr>
-                <w:rFonts w:ascii="Cambria Math" w:hAnsi="Cambria Math"/>
-              </w:rPr>
-            </m:ctrlPr>
-          </m:sSubPr>
           <m:e>
             <m:r>
               <m:t>y</m:t>
@@ -598,23 +649,25 @@
         </m:r>
       </m:oMath>
       <w:r>
-        <w:t xml:space="preserve">, </w:t>
+        <w:t xml:space="preserve">,</w:t>
+      </w:r>
+      <w:r>
+        <w:t xml:space="preserve"> </w:t>
       </w:r>
       <m:oMath>
         <m:r>
-          <m:t>Var</m:t>
+          <m:t>V</m:t>
+        </m:r>
+        <m:r>
+          <m:t>a</m:t>
+        </m:r>
+        <m:r>
+          <m:t>r</m:t>
         </m:r>
         <m:r>
           <m:t>(</m:t>
         </m:r>
         <m:sSub>
-          <m:sSubPr>
-            <m:ctrlPr>
-              <w:rPr>
-                <w:rFonts w:ascii="Cambria Math" w:hAnsi="Cambria Math"/>
-              </w:rPr>
-            </m:ctrlPr>
-          </m:sSubPr>
           <m:e>
             <m:r>
               <m:t>y</m:t>
@@ -631,23 +684,25 @@
         </m:r>
       </m:oMath>
       <w:r>
-        <w:t xml:space="preserve">, and </w:t>
+        <w:t xml:space="preserve">, and</w:t>
+      </w:r>
+      <w:r>
+        <w:t xml:space="preserve"> </w:t>
       </w:r>
       <m:oMath>
         <m:r>
-          <m:t>Cov</m:t>
+          <m:t>C</m:t>
+        </m:r>
+        <m:r>
+          <m:t>o</m:t>
+        </m:r>
+        <m:r>
+          <m:t>v</m:t>
         </m:r>
         <m:r>
           <m:t>(</m:t>
         </m:r>
         <m:sSub>
-          <m:sSubPr>
-            <m:ctrlPr>
-              <w:rPr>
-                <w:rFonts w:ascii="Cambria Math" w:hAnsi="Cambria Math"/>
-              </w:rPr>
-            </m:ctrlPr>
-          </m:sSubPr>
           <m:e>
             <m:r>
               <m:t>y</m:t>
@@ -663,13 +718,6 @@
           <m:t>,</m:t>
         </m:r>
         <m:sSub>
-          <m:sSubPr>
-            <m:ctrlPr>
-              <w:rPr>
-                <w:rFonts w:ascii="Cambria Math" w:hAnsi="Cambria Math"/>
-              </w:rPr>
-            </m:ctrlPr>
-          </m:sSubPr>
           <m:e>
             <m:r>
               <m:t>y</m:t>
@@ -677,7 +725,13 @@
           </m:e>
           <m:sub>
             <m:r>
-              <m:t>t-1</m:t>
+              <m:t>t</m:t>
+            </m:r>
+            <m:r>
+              <m:t>−</m:t>
+            </m:r>
+            <m:r>
+              <m:t>1</m:t>
             </m:r>
           </m:sub>
         </m:sSub>
@@ -686,10 +740,10 @@
         </m:r>
       </m:oMath>
       <w:r>
-        <w:t>. Do not worry about what happens at the edges of the tim</w:t>
-      </w:r>
-      <w:r>
-        <w:t xml:space="preserve">e series (for t=1 or t=n), only worry about </w:t>
+        <w:t xml:space="preserve">. Do not worry about what happens at the edges of the time series (for t=1 or t=n), only worry about</w:t>
+      </w:r>
+      <w:r>
+        <w:t xml:space="preserve"> </w:t>
       </w:r>
       <m:oMath>
         <m:r>
@@ -697,68 +751,42 @@
         </m:r>
       </m:oMath>
       <w:r>
-        <w:t xml:space="preserve"> in general.</w:t>
+        <w:t xml:space="preserve"> </w:t>
+      </w:r>
+      <w:r>
+        <w:t xml:space="preserve">in general.</w:t>
       </w:r>
     </w:p>
     <w:p>
       <w:pPr>
         <w:pStyle w:val="Compact"/>
         <w:numPr>
+          <w:numId w:val="1007"/>
           <w:ilvl w:val="0"/>
-          <w:numId w:val="9"/>
         </w:numPr>
       </w:pPr>
       <w:r>
-        <w:t>Note that you have some preliminary work to complete to go from the provided information to what you need to work on the three derivations requested.</w:t>
+        <w:t xml:space="preserve">Note that you have some preliminary work to complete to go from the provided information to what you need to work on the three derivations requested.</w:t>
       </w:r>
     </w:p>
-    <w:sectPr>
-      <w:pgSz w:w="12240" w:h="15840"/>
-      <w:pgMar w:top="1440" w:right="1440" w:bottom="1440" w:left="1440" w:header="720" w:footer="720" w:gutter="0"/>
-      <w:cols w:space="720"/>
-    </w:sectPr>
+    <w:sectPr/>
   </w:body>
 </w:document>
 </file>
 
-<file path=word/endnotes.xml><?xml version="1.0" encoding="utf-8"?>
-<w:endnotes xmlns:ve="http://schemas.openxmlformats.org/markup-compatibility/2006" xmlns:o="urn:schemas-microsoft-com:office:office" xmlns:r="http://schemas.openxmlformats.org/officeDocument/2006/relationships" xmlns:m="http://schemas.openxmlformats.org/officeDocument/2006/math" xmlns:v="urn:schemas-microsoft-com:vml" xmlns:wp="http://schemas.openxmlformats.org/drawingml/2006/wordprocessingDrawing" xmlns:w10="urn:schemas-microsoft-com:office:word" xmlns:w="http://schemas.openxmlformats.org/wordprocessingml/2006/main" xmlns:wne="http://schemas.microsoft.com/office/word/2006/wordml">
-  <w:endnote w:type="separator" w:id="-1">
+<file path=word/footnotes.xml><?xml version="1.0" encoding="utf-8"?>
+<w:footnotes xmlns:w="http://schemas.openxmlformats.org/wordprocessingml/2006/main" xmlns:m="http://schemas.openxmlformats.org/officeDocument/2006/math" xmlns:r="http://schemas.openxmlformats.org/officeDocument/2006/relationships" xmlns:o="urn:schemas-microsoft-com:office:office" xmlns:v="urn:schemas-microsoft-com:vml" xmlns:w10="urn:schemas-microsoft-com:office:word" xmlns:a="http://schemas.openxmlformats.org/drawingml/2006/main" xmlns:pic="http://schemas.openxmlformats.org/drawingml/2006/picture" xmlns:wp="http://schemas.openxmlformats.org/drawingml/2006/wordprocessingDrawing">
+  <w:footnote w:type="continuationSeparator" w:id="0">
     <w:p>
-      <w:pPr>
-        <w:spacing w:after="0"/>
-      </w:pPr>
-      <w:r>
-        <w:separator/>
+      <w:r>
+        <w:continuationSeparator/>
       </w:r>
     </w:p>
-  </w:endnote>
-  <w:endnote w:type="continuationSeparator" w:id="0">
-    <w:p>
-      <w:pPr>
-        <w:spacing w:after="0"/>
-      </w:pPr>
-      <w:r>
-        <w:continuationSeparator/>
-      </w:r>
-    </w:p>
-  </w:endnote>
-</w:endnotes>
-</file>
-
-<file path=word/footnotes.xml><?xml version="1.0" encoding="utf-8"?>
-<w:footnotes xmlns:ve="http://schemas.openxmlformats.org/markup-compatibility/2006" xmlns:o="urn:schemas-microsoft-com:office:office" xmlns:r="http://schemas.openxmlformats.org/officeDocument/2006/relationships" xmlns:m="http://schemas.openxmlformats.org/officeDocument/2006/math" xmlns:v="urn:schemas-microsoft-com:vml" xmlns:wp="http://schemas.openxmlformats.org/drawingml/2006/wordprocessingDrawing" xmlns:w10="urn:schemas-microsoft-com:office:word" xmlns:w="http://schemas.openxmlformats.org/wordprocessingml/2006/main" xmlns:wne="http://schemas.microsoft.com/office/word/2006/wordml">
+  </w:footnote>
   <w:footnote w:type="separator" w:id="-1">
     <w:p>
       <w:r>
         <w:separator/>
-      </w:r>
-    </w:p>
-  </w:footnote>
-  <w:footnote w:type="continuationSeparator" w:id="0">
-    <w:p>
-      <w:r>
-        <w:continuationSeparator/>
       </w:r>
     </w:p>
   </w:footnote>
@@ -766,209 +794,10 @@
 </file>
 
 <file path=word/numbering.xml><?xml version="1.0" encoding="utf-8"?>
-<w:numbering xmlns:ve="http://schemas.openxmlformats.org/markup-compatibility/2006" xmlns:o="urn:schemas-microsoft-com:office:office" xmlns:r="http://schemas.openxmlformats.org/officeDocument/2006/relationships" xmlns:m="http://schemas.openxmlformats.org/officeDocument/2006/math" xmlns:v="urn:schemas-microsoft-com:vml" xmlns:wp="http://schemas.openxmlformats.org/drawingml/2006/wordprocessingDrawing" xmlns:w10="urn:schemas-microsoft-com:office:word" xmlns:w="http://schemas.openxmlformats.org/wordprocessingml/2006/main" xmlns:wne="http://schemas.microsoft.com/office/word/2006/wordml">
+<w:numbering xmlns:w="http://schemas.openxmlformats.org/wordprocessingml/2006/main">
   <w:abstractNum w:abstractNumId="0">
-    <w:nsid w:val="AA327197"/>
+    <w:nsid w:val="e17f69ba"/>
     <w:multiLevelType w:val="multilevel"/>
-    <w:tmpl w:val="856C0EEE"/>
-    <w:lvl w:ilvl="0">
-      <w:start w:val="6"/>
-      <w:numFmt w:val="decimal"/>
-      <w:lvlText w:val="%1)"/>
-      <w:lvlJc w:val="left"/>
-      <w:pPr>
-        <w:tabs>
-          <w:tab w:val="num" w:pos="0"/>
-        </w:tabs>
-        <w:ind w:left="480" w:hanging="480"/>
-      </w:pPr>
-    </w:lvl>
-    <w:lvl w:ilvl="1">
-      <w:start w:val="6"/>
-      <w:numFmt w:val="decimal"/>
-      <w:lvlText w:val="%2)"/>
-      <w:lvlJc w:val="left"/>
-      <w:pPr>
-        <w:tabs>
-          <w:tab w:val="num" w:pos="720"/>
-        </w:tabs>
-        <w:ind w:left="1200" w:hanging="480"/>
-      </w:pPr>
-    </w:lvl>
-    <w:lvl w:ilvl="2">
-      <w:start w:val="6"/>
-      <w:numFmt w:val="decimal"/>
-      <w:lvlText w:val="%3)"/>
-      <w:lvlJc w:val="left"/>
-      <w:pPr>
-        <w:tabs>
-          <w:tab w:val="num" w:pos="1440"/>
-        </w:tabs>
-        <w:ind w:left="1920" w:hanging="480"/>
-      </w:pPr>
-    </w:lvl>
-    <w:lvl w:ilvl="3">
-      <w:start w:val="6"/>
-      <w:numFmt w:val="decimal"/>
-      <w:lvlText w:val="%4)"/>
-      <w:lvlJc w:val="left"/>
-      <w:pPr>
-        <w:tabs>
-          <w:tab w:val="num" w:pos="2160"/>
-        </w:tabs>
-        <w:ind w:left="2640" w:hanging="480"/>
-      </w:pPr>
-    </w:lvl>
-    <w:lvl w:ilvl="4">
-      <w:start w:val="6"/>
-      <w:numFmt w:val="decimal"/>
-      <w:lvlText w:val="%5)"/>
-      <w:lvlJc w:val="left"/>
-      <w:pPr>
-        <w:tabs>
-          <w:tab w:val="num" w:pos="2880"/>
-        </w:tabs>
-        <w:ind w:left="3360" w:hanging="480"/>
-      </w:pPr>
-    </w:lvl>
-    <w:lvl w:ilvl="5">
-      <w:start w:val="6"/>
-      <w:numFmt w:val="decimal"/>
-      <w:lvlText w:val="%6)"/>
-      <w:lvlJc w:val="left"/>
-      <w:pPr>
-        <w:tabs>
-          <w:tab w:val="num" w:pos="3600"/>
-        </w:tabs>
-        <w:ind w:left="4080" w:hanging="480"/>
-      </w:pPr>
-    </w:lvl>
-    <w:lvl w:ilvl="6">
-      <w:start w:val="6"/>
-      <w:numFmt w:val="decimal"/>
-      <w:lvlText w:val="%7)"/>
-      <w:lvlJc w:val="left"/>
-      <w:pPr>
-        <w:tabs>
-          <w:tab w:val="num" w:pos="4320"/>
-        </w:tabs>
-        <w:ind w:left="4800" w:hanging="480"/>
-      </w:pPr>
-    </w:lvl>
-    <w:lvl w:ilvl="7">
-      <w:numFmt w:val="decimal"/>
-      <w:lvlText w:val=""/>
-      <w:lvlJc w:val="left"/>
-    </w:lvl>
-    <w:lvl w:ilvl="8">
-      <w:numFmt w:val="decimal"/>
-      <w:lvlText w:val=""/>
-      <w:lvlJc w:val="left"/>
-    </w:lvl>
-  </w:abstractNum>
-  <w:abstractNum w:abstractNumId="1">
-    <w:nsid w:val="D5C55C0D"/>
-    <w:multiLevelType w:val="multilevel"/>
-    <w:tmpl w:val="18CC9076"/>
-    <w:lvl w:ilvl="0">
-      <w:start w:val="2"/>
-      <w:numFmt w:val="decimal"/>
-      <w:lvlText w:val="%1)"/>
-      <w:lvlJc w:val="left"/>
-      <w:pPr>
-        <w:tabs>
-          <w:tab w:val="num" w:pos="0"/>
-        </w:tabs>
-        <w:ind w:left="480" w:hanging="480"/>
-      </w:pPr>
-    </w:lvl>
-    <w:lvl w:ilvl="1">
-      <w:start w:val="2"/>
-      <w:numFmt w:val="decimal"/>
-      <w:lvlText w:val="%2)"/>
-      <w:lvlJc w:val="left"/>
-      <w:pPr>
-        <w:tabs>
-          <w:tab w:val="num" w:pos="720"/>
-        </w:tabs>
-        <w:ind w:left="1200" w:hanging="480"/>
-      </w:pPr>
-    </w:lvl>
-    <w:lvl w:ilvl="2">
-      <w:start w:val="2"/>
-      <w:numFmt w:val="decimal"/>
-      <w:lvlText w:val="%3)"/>
-      <w:lvlJc w:val="left"/>
-      <w:pPr>
-        <w:tabs>
-          <w:tab w:val="num" w:pos="1440"/>
-        </w:tabs>
-        <w:ind w:left="1920" w:hanging="480"/>
-      </w:pPr>
-    </w:lvl>
-    <w:lvl w:ilvl="3">
-      <w:start w:val="2"/>
-      <w:numFmt w:val="decimal"/>
-      <w:lvlText w:val="%4)"/>
-      <w:lvlJc w:val="left"/>
-      <w:pPr>
-        <w:tabs>
-          <w:tab w:val="num" w:pos="2160"/>
-        </w:tabs>
-        <w:ind w:left="2640" w:hanging="480"/>
-      </w:pPr>
-    </w:lvl>
-    <w:lvl w:ilvl="4">
-      <w:start w:val="2"/>
-      <w:numFmt w:val="decimal"/>
-      <w:lvlText w:val="%5)"/>
-      <w:lvlJc w:val="left"/>
-      <w:pPr>
-        <w:tabs>
-          <w:tab w:val="num" w:pos="2880"/>
-        </w:tabs>
-        <w:ind w:left="3360" w:hanging="480"/>
-      </w:pPr>
-    </w:lvl>
-    <w:lvl w:ilvl="5">
-      <w:start w:val="2"/>
-      <w:numFmt w:val="decimal"/>
-      <w:lvlText w:val="%6)"/>
-      <w:lvlJc w:val="left"/>
-      <w:pPr>
-        <w:tabs>
-          <w:tab w:val="num" w:pos="3600"/>
-        </w:tabs>
-        <w:ind w:left="4080" w:hanging="480"/>
-      </w:pPr>
-    </w:lvl>
-    <w:lvl w:ilvl="6">
-      <w:start w:val="2"/>
-      <w:numFmt w:val="decimal"/>
-      <w:lvlText w:val="%7)"/>
-      <w:lvlJc w:val="left"/>
-      <w:pPr>
-        <w:tabs>
-          <w:tab w:val="num" w:pos="4320"/>
-        </w:tabs>
-        <w:ind w:left="4800" w:hanging="480"/>
-      </w:pPr>
-    </w:lvl>
-    <w:lvl w:ilvl="7">
-      <w:numFmt w:val="decimal"/>
-      <w:lvlText w:val=""/>
-      <w:lvlJc w:val="left"/>
-    </w:lvl>
-    <w:lvl w:ilvl="8">
-      <w:numFmt w:val="decimal"/>
-      <w:lvlText w:val=""/>
-      <w:lvlJc w:val="left"/>
-    </w:lvl>
-  </w:abstractNum>
-  <w:abstractNum w:abstractNumId="2">
-    <w:nsid w:val="E17F69BA"/>
-    <w:multiLevelType w:val="multilevel"/>
-    <w:tmpl w:val="8BCEE1F2"/>
     <w:lvl w:ilvl="0">
       <w:numFmt w:val="bullet"/>
       <w:lvlText w:val=" "/>
@@ -1046,21 +875,179 @@
         <w:ind w:left="4800" w:hanging="480"/>
       </w:pPr>
     </w:lvl>
-    <w:lvl w:ilvl="7">
-      <w:numFmt w:val="decimal"/>
-      <w:lvlText w:val=""/>
-      <w:lvlJc w:val="left"/>
-    </w:lvl>
-    <w:lvl w:ilvl="8">
-      <w:numFmt w:val="decimal"/>
-      <w:lvlText w:val=""/>
-      <w:lvlJc w:val="left"/>
-    </w:lvl>
   </w:abstractNum>
-  <w:abstractNum w:abstractNumId="3">
-    <w:nsid w:val="EEBD5BF9"/>
+  <w:abstractNum w:abstractNumId="990">
+    <w:nsid w:val="92d9be75"/>
     <w:multiLevelType w:val="multilevel"/>
-    <w:tmpl w:val="7194A868"/>
+    <w:lvl w:ilvl="0">
+      <w:numFmt w:val="bullet"/>
+      <w:lvlText w:val=" "/>
+      <w:lvlJc w:val="left"/>
+      <w:pPr>
+        <w:tabs>
+          <w:tab w:val="num" w:pos="0"/>
+        </w:tabs>
+        <w:ind w:left="480" w:hanging="480"/>
+      </w:pPr>
+    </w:lvl>
+    <w:lvl w:ilvl="1">
+      <w:numFmt w:val="bullet"/>
+      <w:lvlText w:val=" "/>
+      <w:lvlJc w:val="left"/>
+      <w:pPr>
+        <w:tabs>
+          <w:tab w:val="num" w:pos="720"/>
+        </w:tabs>
+        <w:ind w:left="1200" w:hanging="480"/>
+      </w:pPr>
+    </w:lvl>
+    <w:lvl w:ilvl="2">
+      <w:numFmt w:val="bullet"/>
+      <w:lvlText w:val=" "/>
+      <w:lvlJc w:val="left"/>
+      <w:pPr>
+        <w:tabs>
+          <w:tab w:val="num" w:pos="1440"/>
+        </w:tabs>
+        <w:ind w:left="1920" w:hanging="480"/>
+      </w:pPr>
+    </w:lvl>
+    <w:lvl w:ilvl="3">
+      <w:numFmt w:val="bullet"/>
+      <w:lvlText w:val=" "/>
+      <w:lvlJc w:val="left"/>
+      <w:pPr>
+        <w:tabs>
+          <w:tab w:val="num" w:pos="2160"/>
+        </w:tabs>
+        <w:ind w:left="2640" w:hanging="480"/>
+      </w:pPr>
+    </w:lvl>
+    <w:lvl w:ilvl="4">
+      <w:numFmt w:val="bullet"/>
+      <w:lvlText w:val=" "/>
+      <w:lvlJc w:val="left"/>
+      <w:pPr>
+        <w:tabs>
+          <w:tab w:val="num" w:pos="2880"/>
+        </w:tabs>
+        <w:ind w:left="3360" w:hanging="480"/>
+      </w:pPr>
+    </w:lvl>
+    <w:lvl w:ilvl="5">
+      <w:numFmt w:val="bullet"/>
+      <w:lvlText w:val=" "/>
+      <w:lvlJc w:val="left"/>
+      <w:pPr>
+        <w:tabs>
+          <w:tab w:val="num" w:pos="3600"/>
+        </w:tabs>
+        <w:ind w:left="4080" w:hanging="480"/>
+      </w:pPr>
+    </w:lvl>
+    <w:lvl w:ilvl="6">
+      <w:numFmt w:val="bullet"/>
+      <w:lvlText w:val=" "/>
+      <w:lvlJc w:val="left"/>
+      <w:pPr>
+        <w:tabs>
+          <w:tab w:val="num" w:pos="4320"/>
+        </w:tabs>
+        <w:ind w:left="4800" w:hanging="480"/>
+      </w:pPr>
+    </w:lvl>
+  </w:abstractNum>
+  <w:abstractNum w:abstractNumId="99421">
+    <w:nsid w:val="b7bd7c7f"/>
+    <w:multiLevelType w:val="multilevel"/>
+    <w:lvl w:ilvl="0">
+      <w:start w:val="1"/>
+      <w:numFmt w:val="decimal"/>
+      <w:lvlText w:val="%1)"/>
+      <w:lvlJc w:val="left"/>
+      <w:pPr>
+        <w:tabs>
+          <w:tab w:val="num" w:pos="0"/>
+        </w:tabs>
+        <w:ind w:left="480" w:hanging="480"/>
+      </w:pPr>
+    </w:lvl>
+    <w:lvl w:ilvl="1">
+      <w:start w:val="1"/>
+      <w:numFmt w:val="decimal"/>
+      <w:lvlText w:val="%2)"/>
+      <w:lvlJc w:val="left"/>
+      <w:pPr>
+        <w:tabs>
+          <w:tab w:val="num" w:pos="720"/>
+        </w:tabs>
+        <w:ind w:left="1200" w:hanging="480"/>
+      </w:pPr>
+    </w:lvl>
+    <w:lvl w:ilvl="2">
+      <w:start w:val="1"/>
+      <w:numFmt w:val="decimal"/>
+      <w:lvlText w:val="%3)"/>
+      <w:lvlJc w:val="left"/>
+      <w:pPr>
+        <w:tabs>
+          <w:tab w:val="num" w:pos="1440"/>
+        </w:tabs>
+        <w:ind w:left="1920" w:hanging="480"/>
+      </w:pPr>
+    </w:lvl>
+    <w:lvl w:ilvl="3">
+      <w:start w:val="1"/>
+      <w:numFmt w:val="decimal"/>
+      <w:lvlText w:val="%4)"/>
+      <w:lvlJc w:val="left"/>
+      <w:pPr>
+        <w:tabs>
+          <w:tab w:val="num" w:pos="2160"/>
+        </w:tabs>
+        <w:ind w:left="2640" w:hanging="480"/>
+      </w:pPr>
+    </w:lvl>
+    <w:lvl w:ilvl="4">
+      <w:start w:val="1"/>
+      <w:numFmt w:val="decimal"/>
+      <w:lvlText w:val="%5)"/>
+      <w:lvlJc w:val="left"/>
+      <w:pPr>
+        <w:tabs>
+          <w:tab w:val="num" w:pos="2880"/>
+        </w:tabs>
+        <w:ind w:left="3360" w:hanging="480"/>
+      </w:pPr>
+    </w:lvl>
+    <w:lvl w:ilvl="5">
+      <w:start w:val="1"/>
+      <w:numFmt w:val="decimal"/>
+      <w:lvlText w:val="%6)"/>
+      <w:lvlJc w:val="left"/>
+      <w:pPr>
+        <w:tabs>
+          <w:tab w:val="num" w:pos="3600"/>
+        </w:tabs>
+        <w:ind w:left="4080" w:hanging="480"/>
+      </w:pPr>
+    </w:lvl>
+    <w:lvl w:ilvl="6">
+      <w:start w:val="1"/>
+      <w:numFmt w:val="decimal"/>
+      <w:lvlText w:val="%7)"/>
+      <w:lvlJc w:val="left"/>
+      <w:pPr>
+        <w:tabs>
+          <w:tab w:val="num" w:pos="4320"/>
+        </w:tabs>
+        <w:ind w:left="4800" w:hanging="480"/>
+      </w:pPr>
+    </w:lvl>
+  </w:abstractNum>
+  <w:abstractNum w:abstractNumId="991">
+    <w:nsid w:val="b194ce56"/>
+    <w:multiLevelType w:val="multilevel"/>
     <w:lvl w:ilvl="0">
       <w:numFmt w:val="bullet"/>
       <w:lvlText w:val="•"/>
@@ -1138,23 +1125,12 @@
         <w:ind w:left="4800" w:hanging="480"/>
       </w:pPr>
     </w:lvl>
-    <w:lvl w:ilvl="7">
-      <w:numFmt w:val="decimal"/>
-      <w:lvlText w:val=""/>
-      <w:lvlJc w:val="left"/>
-    </w:lvl>
-    <w:lvl w:ilvl="8">
-      <w:numFmt w:val="decimal"/>
-      <w:lvlText w:val=""/>
-      <w:lvlJc w:val="left"/>
-    </w:lvl>
   </w:abstractNum>
-  <w:abstractNum w:abstractNumId="4">
-    <w:nsid w:val="24FD2324"/>
+  <w:abstractNum w:abstractNumId="99422">
+    <w:nsid w:val="67b51409"/>
     <w:multiLevelType w:val="multilevel"/>
-    <w:tmpl w:val="9534692E"/>
     <w:lvl w:ilvl="0">
-      <w:start w:val="1"/>
+      <w:start w:val="2"/>
       <w:numFmt w:val="decimal"/>
       <w:lvlText w:val="%1)"/>
       <w:lvlJc w:val="left"/>
@@ -1166,7 +1142,7 @@
       </w:pPr>
     </w:lvl>
     <w:lvl w:ilvl="1">
-      <w:start w:val="1"/>
+      <w:start w:val="2"/>
       <w:numFmt w:val="decimal"/>
       <w:lvlText w:val="%2)"/>
       <w:lvlJc w:val="left"/>
@@ -1178,7 +1154,7 @@
       </w:pPr>
     </w:lvl>
     <w:lvl w:ilvl="2">
-      <w:start w:val="1"/>
+      <w:start w:val="2"/>
       <w:numFmt w:val="decimal"/>
       <w:lvlText w:val="%3)"/>
       <w:lvlJc w:val="left"/>
@@ -1190,7 +1166,7 @@
       </w:pPr>
     </w:lvl>
     <w:lvl w:ilvl="3">
-      <w:start w:val="1"/>
+      <w:start w:val="2"/>
       <w:numFmt w:val="decimal"/>
       <w:lvlText w:val="%4)"/>
       <w:lvlJc w:val="left"/>
@@ -1202,7 +1178,7 @@
       </w:pPr>
     </w:lvl>
     <w:lvl w:ilvl="4">
-      <w:start w:val="1"/>
+      <w:start w:val="2"/>
       <w:numFmt w:val="decimal"/>
       <w:lvlText w:val="%5)"/>
       <w:lvlJc w:val="left"/>
@@ -1214,7 +1190,7 @@
       </w:pPr>
     </w:lvl>
     <w:lvl w:ilvl="5">
-      <w:start w:val="1"/>
+      <w:start w:val="2"/>
       <w:numFmt w:val="decimal"/>
       <w:lvlText w:val="%6)"/>
       <w:lvlJc w:val="left"/>
@@ -1226,7 +1202,7 @@
       </w:pPr>
     </w:lvl>
     <w:lvl w:ilvl="6">
-      <w:start w:val="1"/>
+      <w:start w:val="2"/>
       <w:numFmt w:val="decimal"/>
       <w:lvlText w:val="%7)"/>
       <w:lvlJc w:val="left"/>
@@ -1237,21 +1213,10 @@
         <w:ind w:left="4800" w:hanging="480"/>
       </w:pPr>
     </w:lvl>
-    <w:lvl w:ilvl="7">
-      <w:numFmt w:val="decimal"/>
-      <w:lvlText w:val=""/>
-      <w:lvlJc w:val="left"/>
-    </w:lvl>
-    <w:lvl w:ilvl="8">
-      <w:numFmt w:val="decimal"/>
-      <w:lvlText w:val=""/>
-      <w:lvlJc w:val="left"/>
-    </w:lvl>
   </w:abstractNum>
-  <w:abstractNum w:abstractNumId="5">
-    <w:nsid w:val="4436882B"/>
+  <w:abstractNum w:abstractNumId="99425">
+    <w:nsid w:val="c9665367"/>
     <w:multiLevelType w:val="multilevel"/>
-    <w:tmpl w:val="8AB48096"/>
     <w:lvl w:ilvl="0">
       <w:start w:val="5"/>
       <w:numFmt w:val="decimal"/>
@@ -1336,24 +1301,14 @@
         <w:ind w:left="4800" w:hanging="480"/>
       </w:pPr>
     </w:lvl>
-    <w:lvl w:ilvl="7">
-      <w:numFmt w:val="decimal"/>
-      <w:lvlText w:val=""/>
-      <w:lvlJc w:val="left"/>
-    </w:lvl>
-    <w:lvl w:ilvl="8">
-      <w:numFmt w:val="decimal"/>
-      <w:lvlText w:val=""/>
-      <w:lvlJc w:val="left"/>
-    </w:lvl>
   </w:abstractNum>
-  <w:abstractNum w:abstractNumId="6">
-    <w:nsid w:val="78C23ADA"/>
+  <w:abstractNum w:abstractNumId="99426">
+    <w:nsid w:val="371905b8"/>
     <w:multiLevelType w:val="multilevel"/>
-    <w:tmpl w:val="91B8A698"/>
     <w:lvl w:ilvl="0">
-      <w:numFmt w:val="bullet"/>
-      <w:lvlText w:val=" "/>
+      <w:start w:val="6"/>
+      <w:numFmt w:val="decimal"/>
+      <w:lvlText w:val="%1)"/>
       <w:lvlJc w:val="left"/>
       <w:pPr>
         <w:tabs>
@@ -1363,8 +1318,9 @@
       </w:pPr>
     </w:lvl>
     <w:lvl w:ilvl="1">
-      <w:numFmt w:val="bullet"/>
-      <w:lvlText w:val=" "/>
+      <w:start w:val="6"/>
+      <w:numFmt w:val="decimal"/>
+      <w:lvlText w:val="%2)"/>
       <w:lvlJc w:val="left"/>
       <w:pPr>
         <w:tabs>
@@ -1374,8 +1330,9 @@
       </w:pPr>
     </w:lvl>
     <w:lvl w:ilvl="2">
-      <w:numFmt w:val="bullet"/>
-      <w:lvlText w:val=" "/>
+      <w:start w:val="6"/>
+      <w:numFmt w:val="decimal"/>
+      <w:lvlText w:val="%3)"/>
       <w:lvlJc w:val="left"/>
       <w:pPr>
         <w:tabs>
@@ -1385,8 +1342,9 @@
       </w:pPr>
     </w:lvl>
     <w:lvl w:ilvl="3">
-      <w:numFmt w:val="bullet"/>
-      <w:lvlText w:val=" "/>
+      <w:start w:val="6"/>
+      <w:numFmt w:val="decimal"/>
+      <w:lvlText w:val="%4)"/>
       <w:lvlJc w:val="left"/>
       <w:pPr>
         <w:tabs>
@@ -1396,8 +1354,9 @@
       </w:pPr>
     </w:lvl>
     <w:lvl w:ilvl="4">
-      <w:numFmt w:val="bullet"/>
-      <w:lvlText w:val=" "/>
+      <w:start w:val="6"/>
+      <w:numFmt w:val="decimal"/>
+      <w:lvlText w:val="%5)"/>
       <w:lvlJc w:val="left"/>
       <w:pPr>
         <w:tabs>
@@ -1407,8 +1366,9 @@
       </w:pPr>
     </w:lvl>
     <w:lvl w:ilvl="5">
-      <w:numFmt w:val="bullet"/>
-      <w:lvlText w:val=" "/>
+      <w:start w:val="6"/>
+      <w:numFmt w:val="decimal"/>
+      <w:lvlText w:val="%6)"/>
       <w:lvlJc w:val="left"/>
       <w:pPr>
         <w:tabs>
@@ -1418,8 +1378,9 @@
       </w:pPr>
     </w:lvl>
     <w:lvl w:ilvl="6">
-      <w:numFmt w:val="bullet"/>
-      <w:lvlText w:val=" "/>
+      <w:start w:val="6"/>
+      <w:numFmt w:val="decimal"/>
+      <w:lvlText w:val="%7)"/>
       <w:lvlJc w:val="left"/>
       <w:pPr>
         <w:tabs>
@@ -1427,26 +1388,16 @@
         </w:tabs>
         <w:ind w:left="4800" w:hanging="480"/>
       </w:pPr>
-    </w:lvl>
-    <w:lvl w:ilvl="7">
-      <w:numFmt w:val="decimal"/>
-      <w:lvlText w:val=""/>
-      <w:lvlJc w:val="left"/>
-    </w:lvl>
-    <w:lvl w:ilvl="8">
-      <w:numFmt w:val="decimal"/>
-      <w:lvlText w:val=""/>
-      <w:lvlJc w:val="left"/>
     </w:lvl>
   </w:abstractNum>
   <w:num w:numId="1">
-    <w:abstractNumId w:val="2"/>
+    <w:abstractNumId w:val="0"/>
   </w:num>
-  <w:num w:numId="2">
-    <w:abstractNumId w:val="6"/>
+  <w:num w:numId="1000">
+    <w:abstractNumId w:val="990"/>
   </w:num>
-  <w:num w:numId="3">
-    <w:abstractNumId w:val="4"/>
+  <w:num w:numId="1001">
+    <w:abstractNumId w:val="99421"/>
     <w:lvlOverride w:ilvl="0">
       <w:startOverride w:val="1"/>
     </w:lvlOverride>
@@ -1469,11 +1420,11 @@
       <w:startOverride w:val="1"/>
     </w:lvlOverride>
   </w:num>
-  <w:num w:numId="4">
-    <w:abstractNumId w:val="3"/>
+  <w:num w:numId="1002">
+    <w:abstractNumId w:val="991"/>
   </w:num>
-  <w:num w:numId="5">
-    <w:abstractNumId w:val="1"/>
+  <w:num w:numId="1003">
+    <w:abstractNumId w:val="99422"/>
     <w:lvlOverride w:ilvl="0">
       <w:startOverride w:val="2"/>
     </w:lvlOverride>
@@ -1496,8 +1447,8 @@
       <w:startOverride w:val="2"/>
     </w:lvlOverride>
   </w:num>
-  <w:num w:numId="6">
-    <w:abstractNumId w:val="5"/>
+  <w:num w:numId="1004">
+    <w:abstractNumId w:val="99425"/>
     <w:lvlOverride w:ilvl="0">
       <w:startOverride w:val="5"/>
     </w:lvlOverride>
@@ -1520,11 +1471,11 @@
       <w:startOverride w:val="5"/>
     </w:lvlOverride>
   </w:num>
-  <w:num w:numId="7">
-    <w:abstractNumId w:val="3"/>
+  <w:num w:numId="1005">
+    <w:abstractNumId w:val="991"/>
   </w:num>
-  <w:num w:numId="8">
-    <w:abstractNumId w:val="0"/>
+  <w:num w:numId="1006">
+    <w:abstractNumId w:val="99426"/>
     <w:lvlOverride w:ilvl="0">
       <w:startOverride w:val="6"/>
     </w:lvlOverride>
@@ -1547,8 +1498,8 @@
       <w:startOverride w:val="6"/>
     </w:lvlOverride>
   </w:num>
-  <w:num w:numId="9">
-    <w:abstractNumId w:val="3"/>
+  <w:num w:numId="1007">
+    <w:abstractNumId w:val="991"/>
   </w:num>
 </w:numbering>
 </file>
@@ -1570,19 +1521,119 @@
       </w:pPr>
     </w:pPrDefault>
   </w:docDefaults>
-  <w:latentStyles w:defLockedState="0" w:defUIPriority="0" w:defSemiHidden="0" w:defUnhideWhenUsed="0" w:defQFormat="0" w:count="267"/>
+  <w:latentStyles w:defLockedState="0" w:defUIPriority="0" w:defSemiHidden="0" w:defUnhideWhenUsed="0" w:defQFormat="0" w:count="276"/>
   <w:style w:type="paragraph" w:default="1" w:styleId="Normal">
     <w:name w:val="Normal"/>
     <w:qFormat/>
-    <w:rsid w:val="0091591B"/>
+  </w:style>
+  <w:style w:type="paragraph" w:styleId="BodyText">
+    <w:name w:val="Body Text"/>
+    <w:basedOn w:val="Normal"/>
+    <w:link w:val="BodyTextChar"/>
+    <w:pPr>
+      <w:spacing w:before="180" w:after="180"/>
+    </w:pPr>
+    <w:qFormat/>
+  </w:style>
+  <w:style w:type="paragraph" w:customStyle="1" w:styleId="FirstParagraph">
+    <w:name w:val="First Paragraph"/>
+    <w:basedOn w:val="BodyText"/>
+    <w:next w:val="BodyText"/>
+    <w:qFormat/>
+  </w:style>
+  <w:style w:type="paragraph" w:customStyle="1" w:styleId="Compact">
+    <w:name w:val="Compact"/>
+    <w:basedOn w:val="BodyText"/>
+    <w:qFormat/>
+    <w:pPr>
+      <w:spacing w:before="36" w:after="36"/>
+    </w:pPr>
+  </w:style>
+  <w:style w:type="paragraph" w:styleId="Title">
+    <w:name w:val="Title"/>
+    <w:basedOn w:val="Normal"/>
+    <w:next w:val="BodyText"/>
+    <w:qFormat/>
+    <w:pPr>
+      <w:keepNext/>
+      <w:keepLines/>
+      <w:spacing w:before="480" w:after="240"/>
+      <w:jc w:val="center"/>
+    </w:pPr>
+    <w:rPr>
+      <w:rFonts w:asciiTheme="majorHAnsi" w:eastAsiaTheme="majorEastAsia" w:hAnsiTheme="majorHAnsi" w:cstheme="majorBidi"/>
+      <w:b/>
+      <w:bCs/>
+      <w:color w:val="345A8A" w:themeColor="accent1" w:themeShade="B5"/>
+      <w:sz w:val="36"/>
+      <w:szCs w:val="36"/>
+    </w:rPr>
+  </w:style>
+  <w:style w:type="paragraph" w:styleId="Subtitle">
+    <w:name w:val="Subtitle"/>
+    <w:basedOn w:val="Title"/>
+    <w:next w:val="BodyText"/>
+    <w:qFormat/>
+    <w:pPr>
+      <w:keepNext/>
+      <w:keepLines/>
+      <w:spacing w:before="240" w:after="240"/>
+      <w:jc w:val="center"/>
+    </w:pPr>
+    <w:rPr>
+      <w:sz w:val="30"/>
+      <w:szCs w:val="30"/>
+    </w:rPr>
+  </w:style>
+  <w:style w:type="paragraph" w:customStyle="1" w:styleId="Author">
+    <w:name w:val="Author"/>
+    <w:next w:val="BodyText"/>
+    <w:qFormat/>
+    <w:pPr>
+      <w:keepNext/>
+      <w:keepLines/>
+      <w:jc w:val="center"/>
+    </w:pPr>
+  </w:style>
+  <w:style w:type="paragraph" w:styleId="Date">
+    <w:name w:val="Date"/>
+    <w:next w:val="BodyText"/>
+    <w:qFormat/>
+    <w:pPr>
+      <w:keepNext/>
+      <w:keepLines/>
+      <w:jc w:val="center"/>
+    </w:pPr>
+  </w:style>
+  <w:style w:type="paragraph" w:customStyle="1" w:styleId="Abstract">
+    <w:name w:val="Abstract"/>
+    <w:basedOn w:val="Normal"/>
+    <w:next w:val="BodyText"/>
+    <w:qFormat/>
+    <w:pPr>
+      <w:keepNext/>
+      <w:keepLines/>
+      <w:spacing w:before="300" w:after="300"/>
+    </w:pPr>
+    <w:rPr>
+      <w:sz w:val="20"/>
+      <w:szCs w:val="20"/>
+    </w:rPr>
+  </w:style>
+  <w:style w:type="paragraph" w:styleId="Bibliography">
+    <w:name w:val="Bibliography"/>
+    <w:basedOn w:val="Normal"/>
+    <w:next w:val="Bibliography"/>
+    <w:qFormat/>
+    <w:pPr/>
+    <w:rPr/>
   </w:style>
   <w:style w:type="paragraph" w:styleId="Heading1">
-    <w:name w:val="heading 1"/>
+    <w:name w:val="Heading 1"/>
     <w:basedOn w:val="Normal"/>
     <w:next w:val="BodyText"/>
     <w:uiPriority w:val="9"/>
     <w:qFormat/>
-    <w:rsid w:val="0091591B"/>
     <w:pPr>
       <w:keepNext/>
       <w:keepLines/>
@@ -1599,13 +1650,12 @@
     </w:rPr>
   </w:style>
   <w:style w:type="paragraph" w:styleId="Heading2">
-    <w:name w:val="heading 2"/>
+    <w:name w:val="Heading 2"/>
     <w:basedOn w:val="Normal"/>
     <w:next w:val="BodyText"/>
     <w:uiPriority w:val="9"/>
     <w:unhideWhenUsed/>
     <w:qFormat/>
-    <w:rsid w:val="0091591B"/>
     <w:pPr>
       <w:keepNext/>
       <w:keepLines/>
@@ -1622,13 +1672,12 @@
     </w:rPr>
   </w:style>
   <w:style w:type="paragraph" w:styleId="Heading3">
-    <w:name w:val="heading 3"/>
+    <w:name w:val="Heading 3"/>
     <w:basedOn w:val="Normal"/>
     <w:next w:val="BodyText"/>
     <w:uiPriority w:val="9"/>
     <w:unhideWhenUsed/>
     <w:qFormat/>
-    <w:rsid w:val="0091591B"/>
     <w:pPr>
       <w:keepNext/>
       <w:keepLines/>
@@ -1645,13 +1694,12 @@
     </w:rPr>
   </w:style>
   <w:style w:type="paragraph" w:styleId="Heading4">
-    <w:name w:val="heading 4"/>
+    <w:name w:val="Heading 4"/>
     <w:basedOn w:val="Normal"/>
     <w:next w:val="BodyText"/>
     <w:uiPriority w:val="9"/>
     <w:unhideWhenUsed/>
     <w:qFormat/>
-    <w:rsid w:val="0091591B"/>
     <w:pPr>
       <w:keepNext/>
       <w:keepLines/>
@@ -1663,16 +1711,17 @@
       <w:b/>
       <w:bCs/>
       <w:color w:val="4F81BD" w:themeColor="accent1"/>
+      <w:sz w:val="24"/>
+      <w:szCs w:val="24"/>
     </w:rPr>
   </w:style>
   <w:style w:type="paragraph" w:styleId="Heading5">
-    <w:name w:val="heading 5"/>
+    <w:name w:val="Heading 5"/>
     <w:basedOn w:val="Normal"/>
     <w:next w:val="BodyText"/>
     <w:uiPriority w:val="9"/>
     <w:unhideWhenUsed/>
     <w:qFormat/>
-    <w:rsid w:val="0091591B"/>
     <w:pPr>
       <w:keepNext/>
       <w:keepLines/>
@@ -1684,16 +1733,17 @@
       <w:i/>
       <w:iCs/>
       <w:color w:val="4F81BD" w:themeColor="accent1"/>
+      <w:sz w:val="24"/>
+      <w:szCs w:val="24"/>
     </w:rPr>
   </w:style>
   <w:style w:type="paragraph" w:styleId="Heading6">
-    <w:name w:val="heading 6"/>
+    <w:name w:val="Heading 6"/>
     <w:basedOn w:val="Normal"/>
     <w:next w:val="BodyText"/>
     <w:uiPriority w:val="9"/>
     <w:unhideWhenUsed/>
     <w:qFormat/>
-    <w:rsid w:val="0091591B"/>
     <w:pPr>
       <w:keepNext/>
       <w:keepLines/>
@@ -1703,17 +1753,43 @@
     <w:rPr>
       <w:rFonts w:asciiTheme="majorHAnsi" w:eastAsiaTheme="majorEastAsia" w:hAnsiTheme="majorHAnsi" w:cstheme="majorBidi"/>
       <w:color w:val="4F81BD" w:themeColor="accent1"/>
-    </w:rPr>
+      <w:sz w:val="24"/>
+      <w:szCs w:val="24"/>
+    </w:rPr>
+  </w:style>
+  <w:style w:type="paragraph" w:styleId="BlockText">
+    <w:name w:val="Block Text"/>
+    <w:basedOn w:val="BodyText"/>
+    <w:next w:val="BodyText"/>
+    <w:uiPriority w:val="9"/>
+    <w:unhideWhenUsed/>
+    <w:qFormat/>
+    <w:pPr>
+      <w:spacing w:before="100" w:after="100"/>
+      <w:ind w:firstLine="0"/>
+    </w:pPr>
+    <w:rPr>
+      <w:rFonts w:asciiTheme="majorHAnsi" w:eastAsiaTheme="majorEastAsia" w:hAnsiTheme="majorHAnsi" w:cstheme="majorBidi"/>
+      <w:bCs/>
+      <w:sz w:val="20"/>
+      <w:szCs w:val="20"/>
+    </w:rPr>
+  </w:style>
+  <w:style w:type="paragraph" w:styleId="FootnoteText">
+    <w:name w:val="Footnote Text"/>
+    <w:basedOn w:val="Normal"/>
+    <w:next w:val="FootnoteText"/>
+    <w:uiPriority w:val="9"/>
+    <w:unhideWhenUsed/>
+    <w:qFormat/>
   </w:style>
   <w:style w:type="character" w:default="1" w:styleId="DefaultParagraphFont">
     <w:name w:val="Default Paragraph Font"/>
-    <w:uiPriority w:val="1"/>
     <w:semiHidden/>
     <w:unhideWhenUsed/>
   </w:style>
   <w:style w:type="table" w:default="1" w:styleId="TableNormal">
     <w:name w:val="Normal Table"/>
-    <w:uiPriority w:val="99"/>
     <w:semiHidden/>
     <w:unhideWhenUsed/>
     <w:qFormat/>
@@ -1727,148 +1803,10 @@
       </w:tblCellMar>
     </w:tblPr>
   </w:style>
-  <w:style w:type="numbering" w:default="1" w:styleId="NoList">
-    <w:name w:val="No List"/>
-    <w:uiPriority w:val="99"/>
-    <w:semiHidden/>
-    <w:unhideWhenUsed/>
-  </w:style>
-  <w:style w:type="paragraph" w:styleId="BodyText">
-    <w:name w:val="Body Text"/>
-    <w:basedOn w:val="Normal"/>
-    <w:link w:val="BodyTextChar"/>
-    <w:qFormat/>
-    <w:rsid w:val="0091591B"/>
-    <w:pPr>
-      <w:spacing w:before="180" w:after="180"/>
-    </w:pPr>
-  </w:style>
-  <w:style w:type="paragraph" w:customStyle="1" w:styleId="FirstParagraph">
-    <w:name w:val="First Paragraph"/>
-    <w:basedOn w:val="BodyText"/>
-    <w:next w:val="BodyText"/>
-    <w:qFormat/>
-    <w:rsid w:val="0091591B"/>
-  </w:style>
-  <w:style w:type="paragraph" w:customStyle="1" w:styleId="Compact">
-    <w:name w:val="Compact"/>
-    <w:basedOn w:val="BodyText"/>
-    <w:qFormat/>
-    <w:rsid w:val="0091591B"/>
-    <w:pPr>
-      <w:spacing w:before="36" w:after="36"/>
-    </w:pPr>
-  </w:style>
-  <w:style w:type="paragraph" w:styleId="Title">
-    <w:name w:val="Title"/>
-    <w:basedOn w:val="Normal"/>
-    <w:next w:val="BodyText"/>
-    <w:qFormat/>
-    <w:rsid w:val="0091591B"/>
-    <w:pPr>
-      <w:keepNext/>
-      <w:keepLines/>
-      <w:spacing w:before="480" w:after="240"/>
-      <w:jc w:val="center"/>
-    </w:pPr>
-    <w:rPr>
-      <w:rFonts w:asciiTheme="majorHAnsi" w:eastAsiaTheme="majorEastAsia" w:hAnsiTheme="majorHAnsi" w:cstheme="majorBidi"/>
-      <w:b/>
-      <w:bCs/>
-      <w:color w:val="345A8A" w:themeColor="accent1" w:themeShade="B5"/>
-      <w:sz w:val="36"/>
-      <w:szCs w:val="36"/>
-    </w:rPr>
-  </w:style>
-  <w:style w:type="paragraph" w:styleId="Subtitle">
-    <w:name w:val="Subtitle"/>
-    <w:basedOn w:val="Title"/>
-    <w:next w:val="BodyText"/>
-    <w:qFormat/>
-    <w:rsid w:val="0091591B"/>
-    <w:pPr>
-      <w:spacing w:before="240"/>
-    </w:pPr>
-    <w:rPr>
-      <w:sz w:val="30"/>
-      <w:szCs w:val="30"/>
-    </w:rPr>
-  </w:style>
-  <w:style w:type="paragraph" w:customStyle="1" w:styleId="Author">
-    <w:name w:val="Author"/>
-    <w:next w:val="BodyText"/>
-    <w:qFormat/>
-    <w:rsid w:val="0091591B"/>
-    <w:pPr>
-      <w:keepNext/>
-      <w:keepLines/>
-      <w:jc w:val="center"/>
-    </w:pPr>
-  </w:style>
-  <w:style w:type="paragraph" w:styleId="Date">
-    <w:name w:val="Date"/>
-    <w:next w:val="BodyText"/>
-    <w:qFormat/>
-    <w:rsid w:val="0091591B"/>
-    <w:pPr>
-      <w:keepNext/>
-      <w:keepLines/>
-      <w:jc w:val="center"/>
-    </w:pPr>
-  </w:style>
-  <w:style w:type="paragraph" w:customStyle="1" w:styleId="Abstract">
-    <w:name w:val="Abstract"/>
-    <w:basedOn w:val="Normal"/>
-    <w:next w:val="BodyText"/>
-    <w:qFormat/>
-    <w:rsid w:val="0091591B"/>
-    <w:pPr>
-      <w:keepNext/>
-      <w:keepLines/>
-      <w:spacing w:before="300" w:after="300"/>
-    </w:pPr>
-    <w:rPr>
-      <w:sz w:val="20"/>
-      <w:szCs w:val="20"/>
-    </w:rPr>
-  </w:style>
-  <w:style w:type="paragraph" w:styleId="Bibliography">
-    <w:name w:val="Bibliography"/>
-    <w:basedOn w:val="Normal"/>
-    <w:qFormat/>
-    <w:rsid w:val="0091591B"/>
-  </w:style>
-  <w:style w:type="paragraph" w:styleId="BlockText">
-    <w:name w:val="Block Text"/>
-    <w:basedOn w:val="BodyText"/>
-    <w:next w:val="BodyText"/>
-    <w:uiPriority w:val="9"/>
-    <w:unhideWhenUsed/>
-    <w:qFormat/>
-    <w:rsid w:val="0091591B"/>
-    <w:pPr>
-      <w:spacing w:before="100" w:after="100"/>
-    </w:pPr>
-    <w:rPr>
-      <w:rFonts w:asciiTheme="majorHAnsi" w:eastAsiaTheme="majorEastAsia" w:hAnsiTheme="majorHAnsi" w:cstheme="majorBidi"/>
-      <w:bCs/>
-      <w:sz w:val="20"/>
-      <w:szCs w:val="20"/>
-    </w:rPr>
-  </w:style>
-  <w:style w:type="paragraph" w:styleId="FootnoteText">
-    <w:name w:val="footnote text"/>
-    <w:basedOn w:val="Normal"/>
-    <w:uiPriority w:val="9"/>
-    <w:unhideWhenUsed/>
-    <w:qFormat/>
-    <w:rsid w:val="0091591B"/>
-  </w:style>
   <w:style w:type="paragraph" w:customStyle="1" w:styleId="DefinitionTerm">
     <w:name w:val="Definition Term"/>
     <w:basedOn w:val="Normal"/>
     <w:next w:val="Definition"/>
-    <w:rsid w:val="0091591B"/>
     <w:pPr>
       <w:keepNext/>
       <w:keepLines/>
@@ -1881,15 +1819,13 @@
   <w:style w:type="paragraph" w:customStyle="1" w:styleId="Definition">
     <w:name w:val="Definition"/>
     <w:basedOn w:val="Normal"/>
-    <w:rsid w:val="0091591B"/>
   </w:style>
   <w:style w:type="paragraph" w:styleId="Caption">
-    <w:name w:val="caption"/>
+    <w:name w:val="Caption"/>
     <w:basedOn w:val="Normal"/>
     <w:link w:val="BodyTextChar"/>
-    <w:rsid w:val="0091591B"/>
     <w:pPr>
-      <w:spacing w:after="120"/>
+      <w:spacing w:before="0" w:after="120"/>
     </w:pPr>
     <w:rPr>
       <w:i/>
@@ -1898,7 +1834,6 @@
   <w:style w:type="paragraph" w:customStyle="1" w:styleId="TableCaption">
     <w:name w:val="Table Caption"/>
     <w:basedOn w:val="Caption"/>
-    <w:rsid w:val="0091591B"/>
     <w:pPr>
       <w:keepNext/>
     </w:pPr>
@@ -1906,17 +1841,14 @@
   <w:style w:type="paragraph" w:customStyle="1" w:styleId="ImageCaption">
     <w:name w:val="Image Caption"/>
     <w:basedOn w:val="Caption"/>
-    <w:rsid w:val="0091591B"/>
   </w:style>
   <w:style w:type="paragraph" w:customStyle="1" w:styleId="Figure">
     <w:name w:val="Figure"/>
     <w:basedOn w:val="Normal"/>
-    <w:rsid w:val="0091591B"/>
-  </w:style>
-  <w:style w:type="paragraph" w:customStyle="1" w:styleId="FigurewithCaption">
+  </w:style>
+  <w:style w:type="paragraph" w:customStyle="1" w:styleId="FigureWithCaption">
     <w:name w:val="Figure with Caption"/>
     <w:basedOn w:val="Figure"/>
-    <w:rsid w:val="0091591B"/>
     <w:pPr>
       <w:keepNext/>
     </w:pPr>
@@ -1924,23 +1856,19 @@
   <w:style w:type="character" w:customStyle="1" w:styleId="BodyTextChar">
     <w:name w:val="Body Text Char"/>
     <w:basedOn w:val="DefaultParagraphFont"/>
-    <w:link w:val="Caption"/>
-    <w:rsid w:val="0091591B"/>
+    <w:link w:val="BodyText"/>
   </w:style>
   <w:style w:type="character" w:customStyle="1" w:styleId="VerbatimChar">
     <w:name w:val="Verbatim Char"/>
     <w:basedOn w:val="BodyTextChar"/>
-    <w:link w:val="SourceCode"/>
-    <w:rsid w:val="0091591B"/>
     <w:rPr>
       <w:rFonts w:ascii="Consolas" w:hAnsi="Consolas"/>
       <w:sz w:val="22"/>
     </w:rPr>
   </w:style>
   <w:style w:type="character" w:styleId="FootnoteReference">
-    <w:name w:val="footnote reference"/>
+    <w:name w:val="Footnote Reference"/>
     <w:basedOn w:val="BodyTextChar"/>
-    <w:rsid w:val="0091591B"/>
     <w:rPr>
       <w:vertAlign w:val="superscript"/>
     </w:rPr>
@@ -1948,7 +1876,6 @@
   <w:style w:type="character" w:styleId="Hyperlink">
     <w:name w:val="Hyperlink"/>
     <w:basedOn w:val="BodyTextChar"/>
-    <w:rsid w:val="0091591B"/>
     <w:rPr>
       <w:color w:val="4F81BD" w:themeColor="accent1"/>
     </w:rPr>
@@ -1960,12 +1887,12 @@
     <w:uiPriority w:val="39"/>
     <w:unhideWhenUsed/>
     <w:qFormat/>
-    <w:rsid w:val="0091591B"/>
     <w:pPr>
       <w:spacing w:before="240" w:line="259" w:lineRule="auto"/>
       <w:outlineLvl w:val="9"/>
     </w:pPr>
     <w:rPr>
+      <w:rFonts w:asciiTheme="majorHAnsi" w:eastAsiaTheme="majorEastAsia" w:hAnsiTheme="majorHAnsi" w:cstheme="majorBidi"/>
       <w:b w:val="0"/>
       <w:bCs w:val="0"/>
       <w:color w:val="365F91" w:themeColor="accent1" w:themeShade="BF"/>
@@ -1975,325 +1902,268 @@
     <w:name w:val="Source Code"/>
     <w:basedOn w:val="Normal"/>
     <w:link w:val="VerbatimChar"/>
-    <w:rsid w:val="0091591B"/>
     <w:pPr>
-      <w:shd w:val="clear" w:color="auto" w:fill="F8F8F8"/>
-      <w:wordWrap w:val="0"/>
+      <w:wordWrap w:val="off"/>
+      <w:shd w:val="clear" w:fill="f8f8f8"/>
     </w:pPr>
   </w:style>
   <w:style w:type="character" w:customStyle="1" w:styleId="KeywordTok">
     <w:name w:val="KeywordTok"/>
     <w:basedOn w:val="VerbatimChar"/>
-    <w:rsid w:val="0091591B"/>
-    <w:rPr>
+    <w:rPr>
+      <w:color w:val="204a87"/>
+      <w:shd w:val="clear" w:fill="f8f8f8"/>
       <w:b/>
-      <w:color w:val="204A87"/>
-      <w:shd w:val="clear" w:color="auto" w:fill="F8F8F8"/>
     </w:rPr>
   </w:style>
   <w:style w:type="character" w:customStyle="1" w:styleId="DataTypeTok">
     <w:name w:val="DataTypeTok"/>
     <w:basedOn w:val="VerbatimChar"/>
-    <w:rsid w:val="0091591B"/>
-    <w:rPr>
-      <w:color w:val="204A87"/>
-      <w:shd w:val="clear" w:color="auto" w:fill="F8F8F8"/>
+    <w:rPr>
+      <w:color w:val="204a87"/>
+      <w:shd w:val="clear" w:fill="f8f8f8"/>
     </w:rPr>
   </w:style>
   <w:style w:type="character" w:customStyle="1" w:styleId="DecValTok">
     <w:name w:val="DecValTok"/>
     <w:basedOn w:val="VerbatimChar"/>
-    <w:rsid w:val="0091591B"/>
-    <w:rPr>
-      <w:color w:val="0000CF"/>
-      <w:shd w:val="clear" w:color="auto" w:fill="F8F8F8"/>
+    <w:rPr>
+      <w:color w:val="0000cf"/>
+      <w:shd w:val="clear" w:fill="f8f8f8"/>
     </w:rPr>
   </w:style>
   <w:style w:type="character" w:customStyle="1" w:styleId="BaseNTok">
     <w:name w:val="BaseNTok"/>
     <w:basedOn w:val="VerbatimChar"/>
-    <w:rsid w:val="0091591B"/>
-    <w:rPr>
-      <w:color w:val="0000CF"/>
-      <w:shd w:val="clear" w:color="auto" w:fill="F8F8F8"/>
+    <w:rPr>
+      <w:color w:val="0000cf"/>
+      <w:shd w:val="clear" w:fill="f8f8f8"/>
     </w:rPr>
   </w:style>
   <w:style w:type="character" w:customStyle="1" w:styleId="FloatTok">
     <w:name w:val="FloatTok"/>
     <w:basedOn w:val="VerbatimChar"/>
-    <w:rsid w:val="0091591B"/>
-    <w:rPr>
-      <w:color w:val="0000CF"/>
-      <w:shd w:val="clear" w:color="auto" w:fill="F8F8F8"/>
+    <w:rPr>
+      <w:color w:val="0000cf"/>
+      <w:shd w:val="clear" w:fill="f8f8f8"/>
     </w:rPr>
   </w:style>
   <w:style w:type="character" w:customStyle="1" w:styleId="ConstantTok">
     <w:name w:val="ConstantTok"/>
     <w:basedOn w:val="VerbatimChar"/>
-    <w:rsid w:val="0091591B"/>
     <w:rPr>
       <w:color w:val="000000"/>
-      <w:shd w:val="clear" w:color="auto" w:fill="F8F8F8"/>
+      <w:shd w:val="clear" w:fill="f8f8f8"/>
     </w:rPr>
   </w:style>
   <w:style w:type="character" w:customStyle="1" w:styleId="CharTok">
     <w:name w:val="CharTok"/>
     <w:basedOn w:val="VerbatimChar"/>
-    <w:rsid w:val="0091591B"/>
-    <w:rPr>
-      <w:color w:val="4E9A06"/>
-      <w:shd w:val="clear" w:color="auto" w:fill="F8F8F8"/>
+    <w:rPr>
+      <w:color w:val="4e9a06"/>
+      <w:shd w:val="clear" w:fill="f8f8f8"/>
     </w:rPr>
   </w:style>
   <w:style w:type="character" w:customStyle="1" w:styleId="SpecialCharTok">
     <w:name w:val="SpecialCharTok"/>
     <w:basedOn w:val="VerbatimChar"/>
-    <w:rsid w:val="0091591B"/>
     <w:rPr>
       <w:color w:val="000000"/>
-      <w:shd w:val="clear" w:color="auto" w:fill="F8F8F8"/>
+      <w:shd w:val="clear" w:fill="f8f8f8"/>
     </w:rPr>
   </w:style>
   <w:style w:type="character" w:customStyle="1" w:styleId="StringTok">
     <w:name w:val="StringTok"/>
     <w:basedOn w:val="VerbatimChar"/>
-    <w:rsid w:val="0091591B"/>
-    <w:rPr>
-      <w:color w:val="4E9A06"/>
-      <w:shd w:val="clear" w:color="auto" w:fill="F8F8F8"/>
+    <w:rPr>
+      <w:color w:val="4e9a06"/>
+      <w:shd w:val="clear" w:fill="f8f8f8"/>
     </w:rPr>
   </w:style>
   <w:style w:type="character" w:customStyle="1" w:styleId="VerbatimStringTok">
     <w:name w:val="VerbatimStringTok"/>
     <w:basedOn w:val="VerbatimChar"/>
-    <w:rsid w:val="0091591B"/>
-    <w:rPr>
-      <w:color w:val="4E9A06"/>
-      <w:shd w:val="clear" w:color="auto" w:fill="F8F8F8"/>
+    <w:rPr>
+      <w:color w:val="4e9a06"/>
+      <w:shd w:val="clear" w:fill="f8f8f8"/>
     </w:rPr>
   </w:style>
   <w:style w:type="character" w:customStyle="1" w:styleId="SpecialStringTok">
     <w:name w:val="SpecialStringTok"/>
     <w:basedOn w:val="VerbatimChar"/>
-    <w:rsid w:val="0091591B"/>
-    <w:rPr>
-      <w:color w:val="4E9A06"/>
-      <w:shd w:val="clear" w:color="auto" w:fill="F8F8F8"/>
+    <w:rPr>
+      <w:color w:val="4e9a06"/>
+      <w:shd w:val="clear" w:fill="f8f8f8"/>
     </w:rPr>
   </w:style>
   <w:style w:type="character" w:customStyle="1" w:styleId="ImportTok">
     <w:name w:val="ImportTok"/>
     <w:basedOn w:val="VerbatimChar"/>
-    <w:rsid w:val="0091591B"/>
-    <w:rPr>
-      <w:shd w:val="clear" w:color="auto" w:fill="F8F8F8"/>
+    <w:rPr>
+      <w:shd w:val="clear" w:fill="f8f8f8"/>
     </w:rPr>
   </w:style>
   <w:style w:type="character" w:customStyle="1" w:styleId="CommentTok">
     <w:name w:val="CommentTok"/>
     <w:basedOn w:val="VerbatimChar"/>
-    <w:rsid w:val="0091591B"/>
-    <w:rPr>
+    <w:rPr>
+      <w:color w:val="8f5902"/>
+      <w:shd w:val="clear" w:fill="f8f8f8"/>
       <w:i/>
-      <w:color w:val="8F5902"/>
-      <w:shd w:val="clear" w:color="auto" w:fill="F8F8F8"/>
     </w:rPr>
   </w:style>
   <w:style w:type="character" w:customStyle="1" w:styleId="DocumentationTok">
     <w:name w:val="DocumentationTok"/>
     <w:basedOn w:val="VerbatimChar"/>
-    <w:rsid w:val="0091591B"/>
-    <w:rPr>
+    <w:rPr>
+      <w:color w:val="8f5902"/>
+      <w:shd w:val="clear" w:fill="f8f8f8"/>
       <w:b/>
       <w:i/>
-      <w:color w:val="8F5902"/>
-      <w:shd w:val="clear" w:color="auto" w:fill="F8F8F8"/>
     </w:rPr>
   </w:style>
   <w:style w:type="character" w:customStyle="1" w:styleId="AnnotationTok">
     <w:name w:val="AnnotationTok"/>
     <w:basedOn w:val="VerbatimChar"/>
-    <w:rsid w:val="0091591B"/>
-    <w:rPr>
+    <w:rPr>
+      <w:color w:val="8f5902"/>
+      <w:shd w:val="clear" w:fill="f8f8f8"/>
       <w:b/>
       <w:i/>
-      <w:color w:val="8F5902"/>
-      <w:shd w:val="clear" w:color="auto" w:fill="F8F8F8"/>
     </w:rPr>
   </w:style>
   <w:style w:type="character" w:customStyle="1" w:styleId="CommentVarTok">
     <w:name w:val="CommentVarTok"/>
     <w:basedOn w:val="VerbatimChar"/>
-    <w:rsid w:val="0091591B"/>
-    <w:rPr>
+    <w:rPr>
+      <w:color w:val="8f5902"/>
+      <w:shd w:val="clear" w:fill="f8f8f8"/>
       <w:b/>
       <w:i/>
-      <w:color w:val="8F5902"/>
-      <w:shd w:val="clear" w:color="auto" w:fill="F8F8F8"/>
     </w:rPr>
   </w:style>
   <w:style w:type="character" w:customStyle="1" w:styleId="OtherTok">
     <w:name w:val="OtherTok"/>
     <w:basedOn w:val="VerbatimChar"/>
-    <w:rsid w:val="0091591B"/>
-    <w:rPr>
-      <w:color w:val="8F5902"/>
-      <w:shd w:val="clear" w:color="auto" w:fill="F8F8F8"/>
+    <w:rPr>
+      <w:color w:val="8f5902"/>
+      <w:shd w:val="clear" w:fill="f8f8f8"/>
     </w:rPr>
   </w:style>
   <w:style w:type="character" w:customStyle="1" w:styleId="FunctionTok">
     <w:name w:val="FunctionTok"/>
     <w:basedOn w:val="VerbatimChar"/>
-    <w:rsid w:val="0091591B"/>
     <w:rPr>
       <w:color w:val="000000"/>
-      <w:shd w:val="clear" w:color="auto" w:fill="F8F8F8"/>
+      <w:shd w:val="clear" w:fill="f8f8f8"/>
     </w:rPr>
   </w:style>
   <w:style w:type="character" w:customStyle="1" w:styleId="VariableTok">
     <w:name w:val="VariableTok"/>
     <w:basedOn w:val="VerbatimChar"/>
-    <w:rsid w:val="0091591B"/>
     <w:rPr>
       <w:color w:val="000000"/>
-      <w:shd w:val="clear" w:color="auto" w:fill="F8F8F8"/>
+      <w:shd w:val="clear" w:fill="f8f8f8"/>
     </w:rPr>
   </w:style>
   <w:style w:type="character" w:customStyle="1" w:styleId="ControlFlowTok">
     <w:name w:val="ControlFlowTok"/>
     <w:basedOn w:val="VerbatimChar"/>
-    <w:rsid w:val="0091591B"/>
-    <w:rPr>
+    <w:rPr>
+      <w:color w:val="204a87"/>
+      <w:shd w:val="clear" w:fill="f8f8f8"/>
       <w:b/>
-      <w:color w:val="204A87"/>
-      <w:shd w:val="clear" w:color="auto" w:fill="F8F8F8"/>
     </w:rPr>
   </w:style>
   <w:style w:type="character" w:customStyle="1" w:styleId="OperatorTok">
     <w:name w:val="OperatorTok"/>
     <w:basedOn w:val="VerbatimChar"/>
-    <w:rsid w:val="0091591B"/>
-    <w:rPr>
+    <w:rPr>
+      <w:color w:val="ce5c00"/>
+      <w:shd w:val="clear" w:fill="f8f8f8"/>
       <w:b/>
-      <w:color w:val="CE5C00"/>
-      <w:shd w:val="clear" w:color="auto" w:fill="F8F8F8"/>
     </w:rPr>
   </w:style>
   <w:style w:type="character" w:customStyle="1" w:styleId="BuiltInTok">
     <w:name w:val="BuiltInTok"/>
     <w:basedOn w:val="VerbatimChar"/>
-    <w:rsid w:val="0091591B"/>
-    <w:rPr>
-      <w:shd w:val="clear" w:color="auto" w:fill="F8F8F8"/>
+    <w:rPr>
+      <w:shd w:val="clear" w:fill="f8f8f8"/>
     </w:rPr>
   </w:style>
   <w:style w:type="character" w:customStyle="1" w:styleId="ExtensionTok">
     <w:name w:val="ExtensionTok"/>
     <w:basedOn w:val="VerbatimChar"/>
-    <w:rsid w:val="0091591B"/>
-    <w:rPr>
-      <w:shd w:val="clear" w:color="auto" w:fill="F8F8F8"/>
+    <w:rPr>
+      <w:shd w:val="clear" w:fill="f8f8f8"/>
     </w:rPr>
   </w:style>
   <w:style w:type="character" w:customStyle="1" w:styleId="PreprocessorTok">
     <w:name w:val="PreprocessorTok"/>
     <w:basedOn w:val="VerbatimChar"/>
-    <w:rsid w:val="0091591B"/>
-    <w:rPr>
+    <w:rPr>
+      <w:color w:val="8f5902"/>
+      <w:shd w:val="clear" w:fill="f8f8f8"/>
       <w:i/>
-      <w:color w:val="8F5902"/>
-      <w:shd w:val="clear" w:color="auto" w:fill="F8F8F8"/>
     </w:rPr>
   </w:style>
   <w:style w:type="character" w:customStyle="1" w:styleId="AttributeTok">
     <w:name w:val="AttributeTok"/>
     <w:basedOn w:val="VerbatimChar"/>
-    <w:rsid w:val="0091591B"/>
-    <w:rPr>
-      <w:color w:val="C4A000"/>
-      <w:shd w:val="clear" w:color="auto" w:fill="F8F8F8"/>
+    <w:rPr>
+      <w:color w:val="c4a000"/>
+      <w:shd w:val="clear" w:fill="f8f8f8"/>
     </w:rPr>
   </w:style>
   <w:style w:type="character" w:customStyle="1" w:styleId="RegionMarkerTok">
     <w:name w:val="RegionMarkerTok"/>
     <w:basedOn w:val="VerbatimChar"/>
-    <w:rsid w:val="0091591B"/>
-    <w:rPr>
-      <w:shd w:val="clear" w:color="auto" w:fill="F8F8F8"/>
+    <w:rPr>
+      <w:shd w:val="clear" w:fill="f8f8f8"/>
     </w:rPr>
   </w:style>
   <w:style w:type="character" w:customStyle="1" w:styleId="InformationTok">
     <w:name w:val="InformationTok"/>
     <w:basedOn w:val="VerbatimChar"/>
-    <w:rsid w:val="0091591B"/>
-    <w:rPr>
+    <w:rPr>
+      <w:color w:val="8f5902"/>
+      <w:shd w:val="clear" w:fill="f8f8f8"/>
       <w:b/>
       <w:i/>
-      <w:color w:val="8F5902"/>
-      <w:shd w:val="clear" w:color="auto" w:fill="F8F8F8"/>
     </w:rPr>
   </w:style>
   <w:style w:type="character" w:customStyle="1" w:styleId="WarningTok">
     <w:name w:val="WarningTok"/>
     <w:basedOn w:val="VerbatimChar"/>
-    <w:rsid w:val="0091591B"/>
-    <w:rPr>
+    <w:rPr>
+      <w:color w:val="8f5902"/>
+      <w:shd w:val="clear" w:fill="f8f8f8"/>
       <w:b/>
       <w:i/>
-      <w:color w:val="8F5902"/>
-      <w:shd w:val="clear" w:color="auto" w:fill="F8F8F8"/>
     </w:rPr>
   </w:style>
   <w:style w:type="character" w:customStyle="1" w:styleId="AlertTok">
     <w:name w:val="AlertTok"/>
     <w:basedOn w:val="VerbatimChar"/>
-    <w:rsid w:val="0091591B"/>
-    <w:rPr>
-      <w:color w:val="EF2929"/>
-      <w:shd w:val="clear" w:color="auto" w:fill="F8F8F8"/>
+    <w:rPr>
+      <w:color w:val="ef2929"/>
+      <w:shd w:val="clear" w:fill="f8f8f8"/>
     </w:rPr>
   </w:style>
   <w:style w:type="character" w:customStyle="1" w:styleId="ErrorTok">
     <w:name w:val="ErrorTok"/>
     <w:basedOn w:val="VerbatimChar"/>
-    <w:rsid w:val="0091591B"/>
-    <w:rPr>
+    <w:rPr>
+      <w:color w:val="a40000"/>
+      <w:shd w:val="clear" w:fill="f8f8f8"/>
       <w:b/>
-      <w:color w:val="A40000"/>
-      <w:shd w:val="clear" w:color="auto" w:fill="F8F8F8"/>
     </w:rPr>
   </w:style>
   <w:style w:type="character" w:customStyle="1" w:styleId="NormalTok">
     <w:name w:val="NormalTok"/>
     <w:basedOn w:val="VerbatimChar"/>
-    <w:rsid w:val="0091591B"/>
-    <w:rPr>
-      <w:shd w:val="clear" w:color="auto" w:fill="F8F8F8"/>
-    </w:rPr>
-  </w:style>
-  <w:style w:type="paragraph" w:styleId="BalloonText">
-    <w:name w:val="Balloon Text"/>
-    <w:basedOn w:val="Normal"/>
-    <w:link w:val="BalloonTextChar"/>
-    <w:rsid w:val="0044191E"/>
-    <w:pPr>
-      <w:spacing w:after="0"/>
-    </w:pPr>
-    <w:rPr>
-      <w:rFonts w:ascii="Tahoma" w:hAnsi="Tahoma" w:cs="Tahoma"/>
-      <w:sz w:val="16"/>
-      <w:szCs w:val="16"/>
-    </w:rPr>
-  </w:style>
-  <w:style w:type="character" w:customStyle="1" w:styleId="BalloonTextChar">
-    <w:name w:val="Balloon Text Char"/>
-    <w:basedOn w:val="DefaultParagraphFont"/>
-    <w:link w:val="BalloonText"/>
-    <w:rsid w:val="0044191E"/>
-    <w:rPr>
-      <w:rFonts w:ascii="Tahoma" w:hAnsi="Tahoma" w:cs="Tahoma"/>
-      <w:sz w:val="16"/>
-      <w:szCs w:val="16"/>
+    <w:rPr>
+      <w:shd w:val="clear" w:fill="f8f8f8"/>
     </w:rPr>
   </w:style>
 </w:styles>

</xml_diff>